<commit_message>
End product of classplus
merge doc
</commit_message>
<xml_diff>
--- a/Offline/BusinessManagement/Information/ClassPLus/ClassPlusDetails.docx
+++ b/Offline/BusinessManagement/Information/ClassPLus/ClassPlusDetails.docx
@@ -1,6 +1,6 @@
 
 <file path=word/document.xml><?xml version="1.0" encoding="utf-8"?>
-<w:document xmlns:wpc="http://schemas.microsoft.com/office/word/2010/wordprocessingCanvas" xmlns:cx="http://schemas.microsoft.com/office/drawing/2014/chartex" xmlns:cx1="http://schemas.microsoft.com/office/drawing/2015/9/8/chartex" xmlns:cx2="http://schemas.microsoft.com/office/drawing/2015/10/21/chartex" xmlns:cx3="http://schemas.microsoft.com/office/drawing/2016/5/9/chartex" xmlns:cx4="http://schemas.microsoft.com/office/drawing/2016/5/10/chartex" xmlns:cx5="http://schemas.microsoft.com/office/drawing/2016/5/11/chartex" xmlns:cx6="http://schemas.microsoft.com/office/drawing/2016/5/12/chartex" xmlns:cx7="http://schemas.microsoft.com/office/drawing/2016/5/13/chartex" xmlns:cx8="http://schemas.microsoft.com/office/drawing/2016/5/14/chartex" xmlns:mc="http://schemas.openxmlformats.org/markup-compatibility/2006" xmlns:aink="http://schemas.microsoft.com/office/drawing/2016/ink" xmlns:am3d="http://schemas.microsoft.com/office/drawing/2017/model3d" xmlns:o="urn:schemas-microsoft-com:office:office" xmlns:oel="http://schemas.microsoft.com/office/2019/extlst" xmlns:r="http://schemas.openxmlformats.org/officeDocument/2006/relationships" xmlns:m="http://schemas.openxmlformats.org/officeDocument/2006/math" xmlns:v="urn:schemas-microsoft-com:vml" xmlns:wp14="http://schemas.microsoft.com/office/word/2010/wordprocessingDrawing" xmlns:wp="http://schemas.openxmlformats.org/drawingml/2006/wordprocessingDrawing" xmlns:w10="urn:schemas-microsoft-com:office:word" xmlns:w="http://schemas.openxmlformats.org/wordprocessingml/2006/main" xmlns:w14="http://schemas.microsoft.com/office/word/2010/wordml" xmlns:w15="http://schemas.microsoft.com/office/word/2012/wordml" xmlns:w16cex="http://schemas.microsoft.com/office/word/2018/wordml/cex" xmlns:w16cid="http://schemas.microsoft.com/office/word/2016/wordml/cid" xmlns:w16="http://schemas.microsoft.com/office/word/2018/wordml" xmlns:w16sdtdh="http://schemas.microsoft.com/office/word/2020/wordml/sdtdatahash" xmlns:w16se="http://schemas.microsoft.com/office/word/2015/wordml/symex" xmlns:wpg="http://schemas.microsoft.com/office/word/2010/wordprocessingGroup" xmlns:wpi="http://schemas.microsoft.com/office/word/2010/wordprocessingInk" xmlns:wne="http://schemas.microsoft.com/office/word/2006/wordml" xmlns:wps="http://schemas.microsoft.com/office/word/2010/wordprocessingShape" mc:Ignorable="w14 w15 w16se w16cid w16 w16cex w16sdtdh wp14">
+<w:document xmlns:wpc="http://schemas.microsoft.com/office/word/2010/wordprocessingCanvas" xmlns:mc="http://schemas.openxmlformats.org/markup-compatibility/2006" xmlns:o="urn:schemas-microsoft-com:office:office" xmlns:r="http://schemas.openxmlformats.org/officeDocument/2006/relationships" xmlns:m="http://schemas.openxmlformats.org/officeDocument/2006/math" xmlns:v="urn:schemas-microsoft-com:vml" xmlns:wp14="http://schemas.microsoft.com/office/word/2010/wordprocessingDrawing" xmlns:wp="http://schemas.openxmlformats.org/drawingml/2006/wordprocessingDrawing" xmlns:w10="urn:schemas-microsoft-com:office:word" xmlns:w="http://schemas.openxmlformats.org/wordprocessingml/2006/main" xmlns:w14="http://schemas.microsoft.com/office/word/2010/wordml" xmlns:w15="http://schemas.microsoft.com/office/word/2012/wordml" xmlns:wpg="http://schemas.microsoft.com/office/word/2010/wordprocessingGroup" xmlns:wpi="http://schemas.microsoft.com/office/word/2010/wordprocessingInk" xmlns:wne="http://schemas.microsoft.com/office/word/2006/wordml" xmlns:wps="http://schemas.microsoft.com/office/word/2010/wordprocessingShape" mc:Ignorable="w14 w15 wp14">
   <w:body>
     <w:tbl>
       <w:tblPr>
@@ -440,7 +440,7 @@
           <w:szCs w:val="20"/>
         </w:rPr>
       </w:pPr>
-      <w:hyperlink r:id="rId4" w:history="1">
+      <w:hyperlink r:id="rId5" w:history="1">
         <w:r>
           <w:rPr>
             <w:rStyle w:val="Hyperlink"/>
@@ -543,8 +543,2092 @@
           <w:u w:val="single"/>
         </w:rPr>
         <w:lastRenderedPageBreak/>
-        <w:t>Work Flow of Class Plus</w:t>
+        <w:t>WORK FLOW OF CLASSPLUS</w:t>
       </w:r>
+    </w:p>
+    <w:p>
+      <w:pPr>
+        <w:pStyle w:val="NoSpacing"/>
+        <w:rPr>
+          <w:b/>
+          <w:bCs/>
+          <w:sz w:val="28"/>
+          <w:szCs w:val="28"/>
+          <w:u w:val="single"/>
+        </w:rPr>
+      </w:pPr>
+    </w:p>
+    <w:p>
+      <w:pPr>
+        <w:rPr>
+          <w:rFonts w:ascii="Oxygen" w:hAnsi="Oxygen"/>
+          <w:b/>
+          <w:lang w:val="en-US"/>
+        </w:rPr>
+      </w:pPr>
+    </w:p>
+    <w:p>
+      <w:pPr>
+        <w:pStyle w:val="ListParagraph"/>
+        <w:numPr>
+          <w:ilvl w:val="0"/>
+          <w:numId w:val="1"/>
+        </w:numPr>
+        <w:rPr>
+          <w:rFonts w:ascii="Oxygen" w:hAnsi="Oxygen"/>
+          <w:b/>
+          <w:lang w:val="en-US"/>
+        </w:rPr>
+      </w:pPr>
+      <w:r>
+        <w:rPr>
+          <w:rFonts w:ascii="Oxygen" w:hAnsi="Oxygen"/>
+          <w:b/>
+          <w:lang w:val="en-US"/>
+        </w:rPr>
+        <w:t>BATCH CREATION IN CLASSPLUS</w:t>
+      </w:r>
+    </w:p>
+    <w:p>
+      <w:pPr>
+        <w:rPr>
+          <w:rFonts w:ascii="Oxygen" w:hAnsi="Oxygen"/>
+          <w:b/>
+          <w:lang w:val="en-US"/>
+        </w:rPr>
+      </w:pPr>
+    </w:p>
+    <w:p>
+      <w:pPr>
+        <w:rPr>
+          <w:rFonts w:ascii="Oxygen" w:hAnsi="Oxygen"/>
+          <w:b/>
+          <w:lang w:val="en-US"/>
+        </w:rPr>
+      </w:pPr>
+      <w:r>
+        <w:rPr>
+          <w:noProof/>
+          <w:lang w:eastAsia="en-AU"/>
+        </w:rPr>
+        <mc:AlternateContent>
+          <mc:Choice Requires="wps">
+            <w:drawing>
+              <wp:anchor distT="0" distB="0" distL="114300" distR="114300" simplePos="0" relativeHeight="251659264" behindDoc="0" locked="0" layoutInCell="1" allowOverlap="1" wp14:anchorId="47301D6A" wp14:editId="1BE53EC1">
+                <wp:simplePos x="0" y="0"/>
+                <wp:positionH relativeFrom="margin">
+                  <wp:posOffset>5160505</wp:posOffset>
+                </wp:positionH>
+                <wp:positionV relativeFrom="paragraph">
+                  <wp:posOffset>360701</wp:posOffset>
+                </wp:positionV>
+                <wp:extent cx="712922" cy="394981"/>
+                <wp:effectExtent l="0" t="0" r="11430" b="24130"/>
+                <wp:wrapNone/>
+                <wp:docPr id="12" name="Oval 5"/>
+                <wp:cNvGraphicFramePr/>
+                <a:graphic xmlns:a="http://schemas.openxmlformats.org/drawingml/2006/main">
+                  <a:graphicData uri="http://schemas.microsoft.com/office/word/2010/wordprocessingShape">
+                    <wps:wsp>
+                      <wps:cNvSpPr/>
+                      <wps:spPr>
+                        <a:xfrm>
+                          <a:off x="0" y="0"/>
+                          <a:ext cx="712922" cy="394981"/>
+                        </a:xfrm>
+                        <a:prstGeom prst="ellipse">
+                          <a:avLst/>
+                        </a:prstGeom>
+                        <a:noFill/>
+                        <a:ln>
+                          <a:solidFill>
+                            <a:srgbClr val="FF0000"/>
+                          </a:solidFill>
+                        </a:ln>
+                      </wps:spPr>
+                      <wps:style>
+                        <a:lnRef idx="2">
+                          <a:schemeClr val="accent1">
+                            <a:shade val="50000"/>
+                          </a:schemeClr>
+                        </a:lnRef>
+                        <a:fillRef idx="1">
+                          <a:schemeClr val="accent1"/>
+                        </a:fillRef>
+                        <a:effectRef idx="0">
+                          <a:schemeClr val="accent1"/>
+                        </a:effectRef>
+                        <a:fontRef idx="minor">
+                          <a:schemeClr val="lt1"/>
+                        </a:fontRef>
+                      </wps:style>
+                      <wps:bodyPr rot="0" spcFirstLastPara="0" vertOverflow="overflow" horzOverflow="overflow" vert="horz" wrap="square" lIns="91440" tIns="45720" rIns="91440" bIns="45720" numCol="1" spcCol="0" rtlCol="0" fromWordArt="0" anchor="ctr" anchorCtr="0" forceAA="0" compatLnSpc="1">
+                        <a:prstTxWarp prst="textNoShape">
+                          <a:avLst/>
+                        </a:prstTxWarp>
+                        <a:noAutofit/>
+                      </wps:bodyPr>
+                    </wps:wsp>
+                  </a:graphicData>
+                </a:graphic>
+                <wp14:sizeRelH relativeFrom="margin">
+                  <wp14:pctWidth>0</wp14:pctWidth>
+                </wp14:sizeRelH>
+                <wp14:sizeRelV relativeFrom="margin">
+                  <wp14:pctHeight>0</wp14:pctHeight>
+                </wp14:sizeRelV>
+              </wp:anchor>
+            </w:drawing>
+          </mc:Choice>
+          <mc:Fallback>
+            <w:pict>
+              <v:oval w14:anchorId="39062E64" id="Oval 5" o:spid="_x0000_s1026" style="position:absolute;margin-left:406.35pt;margin-top:28.4pt;width:56.15pt;height:31.1pt;z-index:251659264;visibility:visible;mso-wrap-style:square;mso-width-percent:0;mso-height-percent:0;mso-wrap-distance-left:9pt;mso-wrap-distance-top:0;mso-wrap-distance-right:9pt;mso-wrap-distance-bottom:0;mso-position-horizontal:absolute;mso-position-horizontal-relative:margin;mso-position-vertical:absolute;mso-position-vertical-relative:text;mso-width-percent:0;mso-height-percent:0;mso-width-relative:margin;mso-height-relative:margin;v-text-anchor:middle" o:gfxdata="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" filled="f" strokecolor="red" strokeweight="1pt">
+                <v:stroke joinstyle="miter"/>
+                <w10:wrap anchorx="margin"/>
+              </v:oval>
+            </w:pict>
+          </mc:Fallback>
+        </mc:AlternateContent>
+      </w:r>
+      <w:r>
+        <w:rPr>
+          <w:rFonts w:ascii="Oxygen" w:hAnsi="Oxygen"/>
+          <w:b/>
+          <w:noProof/>
+          <w:lang w:eastAsia="en-AU"/>
+        </w:rPr>
+        <w:drawing>
+          <wp:inline distT="0" distB="0" distL="0" distR="0" wp14:anchorId="44A54462" wp14:editId="133D4E61">
+            <wp:extent cx="5829978" cy="2843939"/>
+            <wp:effectExtent l="0" t="0" r="0" b="0"/>
+            <wp:docPr id="1" name="Picture 1"/>
+            <wp:cNvGraphicFramePr>
+              <a:graphicFrameLocks xmlns:a="http://schemas.openxmlformats.org/drawingml/2006/main" noChangeAspect="1"/>
+            </wp:cNvGraphicFramePr>
+            <a:graphic xmlns:a="http://schemas.openxmlformats.org/drawingml/2006/main">
+              <a:graphicData uri="http://schemas.openxmlformats.org/drawingml/2006/picture">
+                <pic:pic xmlns:pic="http://schemas.openxmlformats.org/drawingml/2006/picture">
+                  <pic:nvPicPr>
+                    <pic:cNvPr id="1" name="Screenshot 2023-10-17 160315.png"/>
+                    <pic:cNvPicPr/>
+                  </pic:nvPicPr>
+                  <pic:blipFill>
+                    <a:blip r:embed="rId6" cstate="print">
+                      <a:extLst>
+                        <a:ext uri="{28A0092B-C50C-407E-A947-70E740481C1C}">
+                          <a14:useLocalDpi xmlns:a14="http://schemas.microsoft.com/office/drawing/2010/main" val="0"/>
+                        </a:ext>
+                      </a:extLst>
+                    </a:blip>
+                    <a:stretch>
+                      <a:fillRect/>
+                    </a:stretch>
+                  </pic:blipFill>
+                  <pic:spPr>
+                    <a:xfrm>
+                      <a:off x="0" y="0"/>
+                      <a:ext cx="5868603" cy="2862781"/>
+                    </a:xfrm>
+                    <a:prstGeom prst="rect">
+                      <a:avLst/>
+                    </a:prstGeom>
+                  </pic:spPr>
+                </pic:pic>
+              </a:graphicData>
+            </a:graphic>
+          </wp:inline>
+        </w:drawing>
+      </w:r>
+    </w:p>
+    <w:p>
+      <w:pPr>
+        <w:rPr>
+          <w:rFonts w:ascii="Oxygen" w:hAnsi="Oxygen"/>
+          <w:b/>
+          <w:lang w:val="en-US"/>
+        </w:rPr>
+      </w:pPr>
+    </w:p>
+    <w:p>
+      <w:pPr>
+        <w:rPr>
+          <w:rFonts w:ascii="Oxygen" w:hAnsi="Oxygen"/>
+          <w:b/>
+          <w:lang w:val="en-US"/>
+        </w:rPr>
+      </w:pPr>
+      <w:r>
+        <w:rPr>
+          <w:noProof/>
+          <w:lang w:eastAsia="en-AU"/>
+        </w:rPr>
+        <mc:AlternateContent>
+          <mc:Choice Requires="wps">
+            <w:drawing>
+              <wp:anchor distT="0" distB="0" distL="114300" distR="114300" simplePos="0" relativeHeight="251660288" behindDoc="0" locked="0" layoutInCell="1" allowOverlap="1" wp14:anchorId="31F48C7F" wp14:editId="0DBEB2E4">
+                <wp:simplePos x="0" y="0"/>
+                <wp:positionH relativeFrom="column">
+                  <wp:posOffset>2038027</wp:posOffset>
+                </wp:positionH>
+                <wp:positionV relativeFrom="paragraph">
+                  <wp:posOffset>3309953</wp:posOffset>
+                </wp:positionV>
+                <wp:extent cx="1123606" cy="619609"/>
+                <wp:effectExtent l="0" t="0" r="19685" b="28575"/>
+                <wp:wrapNone/>
+                <wp:docPr id="11" name="Oval 11"/>
+                <wp:cNvGraphicFramePr/>
+                <a:graphic xmlns:a="http://schemas.openxmlformats.org/drawingml/2006/main">
+                  <a:graphicData uri="http://schemas.microsoft.com/office/word/2010/wordprocessingShape">
+                    <wps:wsp>
+                      <wps:cNvSpPr/>
+                      <wps:spPr>
+                        <a:xfrm>
+                          <a:off x="0" y="0"/>
+                          <a:ext cx="1123606" cy="619609"/>
+                        </a:xfrm>
+                        <a:prstGeom prst="ellipse">
+                          <a:avLst/>
+                        </a:prstGeom>
+                        <a:noFill/>
+                        <a:ln>
+                          <a:solidFill>
+                            <a:srgbClr val="FF0000"/>
+                          </a:solidFill>
+                        </a:ln>
+                      </wps:spPr>
+                      <wps:style>
+                        <a:lnRef idx="2">
+                          <a:schemeClr val="accent1">
+                            <a:shade val="50000"/>
+                          </a:schemeClr>
+                        </a:lnRef>
+                        <a:fillRef idx="1">
+                          <a:schemeClr val="accent1"/>
+                        </a:fillRef>
+                        <a:effectRef idx="0">
+                          <a:schemeClr val="accent1"/>
+                        </a:effectRef>
+                        <a:fontRef idx="minor">
+                          <a:schemeClr val="lt1"/>
+                        </a:fontRef>
+                      </wps:style>
+                      <wps:bodyPr rot="0" spcFirstLastPara="0" vert="horz" wrap="square" lIns="91440" tIns="45720" rIns="91440" bIns="45720" numCol="1" spcCol="0" rtlCol="0" fromWordArt="0" anchor="ctr" anchorCtr="0" forceAA="0" compatLnSpc="1">
+                        <a:prstTxWarp prst="textNoShape">
+                          <a:avLst/>
+                        </a:prstTxWarp>
+                        <a:noAutofit/>
+                      </wps:bodyPr>
+                    </wps:wsp>
+                  </a:graphicData>
+                </a:graphic>
+                <wp14:sizeRelH relativeFrom="margin">
+                  <wp14:pctWidth>0</wp14:pctWidth>
+                </wp14:sizeRelH>
+                <wp14:sizeRelV relativeFrom="margin">
+                  <wp14:pctHeight>0</wp14:pctHeight>
+                </wp14:sizeRelV>
+              </wp:anchor>
+            </w:drawing>
+          </mc:Choice>
+          <mc:Fallback>
+            <w:pict>
+              <v:oval w14:anchorId="4748C01F" id="Oval 11" o:spid="_x0000_s1026" style="position:absolute;margin-left:160.45pt;margin-top:260.65pt;width:88.45pt;height:48.8pt;z-index:251660288;visibility:visible;mso-wrap-style:square;mso-width-percent:0;mso-height-percent:0;mso-wrap-distance-left:9pt;mso-wrap-distance-top:0;mso-wrap-distance-right:9pt;mso-wrap-distance-bottom:0;mso-position-horizontal:absolute;mso-position-horizontal-relative:text;mso-position-vertical:absolute;mso-position-vertical-relative:text;mso-width-percent:0;mso-height-percent:0;mso-width-relative:margin;mso-height-relative:margin;v-text-anchor:middle" o:gfxdata="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" filled="f" strokecolor="red" strokeweight="1pt">
+                <v:stroke joinstyle="miter"/>
+              </v:oval>
+            </w:pict>
+          </mc:Fallback>
+        </mc:AlternateContent>
+      </w:r>
+      <w:r>
+        <w:rPr>
+          <w:rFonts w:ascii="Oxygen" w:hAnsi="Oxygen"/>
+          <w:b/>
+          <w:noProof/>
+          <w:lang w:eastAsia="en-AU"/>
+        </w:rPr>
+        <w:drawing>
+          <wp:inline distT="0" distB="0" distL="0" distR="0" wp14:anchorId="67E184A1" wp14:editId="51AA1058">
+            <wp:extent cx="3053166" cy="3825758"/>
+            <wp:effectExtent l="0" t="0" r="0" b="3810"/>
+            <wp:docPr id="3" name="Picture 3"/>
+            <wp:cNvGraphicFramePr>
+              <a:graphicFrameLocks xmlns:a="http://schemas.openxmlformats.org/drawingml/2006/main" noChangeAspect="1"/>
+            </wp:cNvGraphicFramePr>
+            <a:graphic xmlns:a="http://schemas.openxmlformats.org/drawingml/2006/main">
+              <a:graphicData uri="http://schemas.openxmlformats.org/drawingml/2006/picture">
+                <pic:pic xmlns:pic="http://schemas.openxmlformats.org/drawingml/2006/picture">
+                  <pic:nvPicPr>
+                    <pic:cNvPr id="3" name="Screenshot 2023-10-17 160953.png"/>
+                    <pic:cNvPicPr/>
+                  </pic:nvPicPr>
+                  <pic:blipFill>
+                    <a:blip r:embed="rId7">
+                      <a:extLst>
+                        <a:ext uri="{28A0092B-C50C-407E-A947-70E740481C1C}">
+                          <a14:useLocalDpi xmlns:a14="http://schemas.microsoft.com/office/drawing/2010/main" val="0"/>
+                        </a:ext>
+                      </a:extLst>
+                    </a:blip>
+                    <a:stretch>
+                      <a:fillRect/>
+                    </a:stretch>
+                  </pic:blipFill>
+                  <pic:spPr>
+                    <a:xfrm>
+                      <a:off x="0" y="0"/>
+                      <a:ext cx="3074841" cy="3852918"/>
+                    </a:xfrm>
+                    <a:prstGeom prst="rect">
+                      <a:avLst/>
+                    </a:prstGeom>
+                  </pic:spPr>
+                </pic:pic>
+              </a:graphicData>
+            </a:graphic>
+          </wp:inline>
+        </w:drawing>
+      </w:r>
+    </w:p>
+    <w:p>
+      <w:pPr>
+        <w:rPr>
+          <w:rFonts w:ascii="Oxygen" w:hAnsi="Oxygen"/>
+          <w:b/>
+          <w:lang w:val="en-US"/>
+        </w:rPr>
+      </w:pPr>
+    </w:p>
+    <w:p>
+      <w:pPr>
+        <w:pStyle w:val="ListParagraph"/>
+        <w:numPr>
+          <w:ilvl w:val="0"/>
+          <w:numId w:val="2"/>
+        </w:numPr>
+        <w:rPr>
+          <w:rFonts w:ascii="Oxygen" w:hAnsi="Oxygen"/>
+          <w:b/>
+          <w:lang w:val="en-US"/>
+        </w:rPr>
+      </w:pPr>
+      <w:r>
+        <w:rPr>
+          <w:rFonts w:ascii="Oxygen" w:hAnsi="Oxygen"/>
+          <w:b/>
+          <w:lang w:val="en-US"/>
+        </w:rPr>
+        <w:lastRenderedPageBreak/>
+        <w:t>DELETING BATCHES</w:t>
+      </w:r>
+    </w:p>
+    <w:p>
+      <w:pPr>
+        <w:rPr>
+          <w:rFonts w:ascii="Oxygen" w:hAnsi="Oxygen"/>
+          <w:b/>
+          <w:lang w:val="en-US"/>
+        </w:rPr>
+      </w:pPr>
+    </w:p>
+    <w:p>
+      <w:pPr>
+        <w:rPr>
+          <w:rFonts w:ascii="Oxygen" w:hAnsi="Oxygen"/>
+          <w:b/>
+          <w:lang w:val="en-US"/>
+        </w:rPr>
+      </w:pPr>
+      <w:r>
+        <w:rPr>
+          <w:noProof/>
+          <w:lang w:eastAsia="en-AU"/>
+        </w:rPr>
+        <mc:AlternateContent>
+          <mc:Choice Requires="wps">
+            <w:drawing>
+              <wp:anchor distT="0" distB="0" distL="114300" distR="114300" simplePos="0" relativeHeight="251662336" behindDoc="0" locked="0" layoutInCell="1" allowOverlap="1" wp14:anchorId="0441E37A" wp14:editId="6EC07B2F">
+                <wp:simplePos x="0" y="0"/>
+                <wp:positionH relativeFrom="column">
+                  <wp:posOffset>1627739</wp:posOffset>
+                </wp:positionH>
+                <wp:positionV relativeFrom="paragraph">
+                  <wp:posOffset>1824522</wp:posOffset>
+                </wp:positionV>
+                <wp:extent cx="537410" cy="168442"/>
+                <wp:effectExtent l="0" t="0" r="15240" b="22225"/>
+                <wp:wrapNone/>
+                <wp:docPr id="18" name="Oval 18"/>
+                <wp:cNvGraphicFramePr/>
+                <a:graphic xmlns:a="http://schemas.openxmlformats.org/drawingml/2006/main">
+                  <a:graphicData uri="http://schemas.microsoft.com/office/word/2010/wordprocessingShape">
+                    <wps:wsp>
+                      <wps:cNvSpPr/>
+                      <wps:spPr>
+                        <a:xfrm>
+                          <a:off x="0" y="0"/>
+                          <a:ext cx="537410" cy="168442"/>
+                        </a:xfrm>
+                        <a:prstGeom prst="ellipse">
+                          <a:avLst/>
+                        </a:prstGeom>
+                        <a:noFill/>
+                        <a:ln>
+                          <a:solidFill>
+                            <a:srgbClr val="FF0000"/>
+                          </a:solidFill>
+                        </a:ln>
+                      </wps:spPr>
+                      <wps:style>
+                        <a:lnRef idx="2">
+                          <a:schemeClr val="accent1">
+                            <a:shade val="50000"/>
+                          </a:schemeClr>
+                        </a:lnRef>
+                        <a:fillRef idx="1">
+                          <a:schemeClr val="accent1"/>
+                        </a:fillRef>
+                        <a:effectRef idx="0">
+                          <a:schemeClr val="accent1"/>
+                        </a:effectRef>
+                        <a:fontRef idx="minor">
+                          <a:schemeClr val="lt1"/>
+                        </a:fontRef>
+                      </wps:style>
+                      <wps:bodyPr rot="0" spcFirstLastPara="0" vert="horz" wrap="square" lIns="91440" tIns="45720" rIns="91440" bIns="45720" numCol="1" spcCol="0" rtlCol="0" fromWordArt="0" anchor="ctr" anchorCtr="0" forceAA="0" compatLnSpc="1">
+                        <a:prstTxWarp prst="textNoShape">
+                          <a:avLst/>
+                        </a:prstTxWarp>
+                        <a:noAutofit/>
+                      </wps:bodyPr>
+                    </wps:wsp>
+                  </a:graphicData>
+                </a:graphic>
+                <wp14:sizeRelH relativeFrom="margin">
+                  <wp14:pctWidth>0</wp14:pctWidth>
+                </wp14:sizeRelH>
+                <wp14:sizeRelV relativeFrom="margin">
+                  <wp14:pctHeight>0</wp14:pctHeight>
+                </wp14:sizeRelV>
+              </wp:anchor>
+            </w:drawing>
+          </mc:Choice>
+          <mc:Fallback>
+            <w:pict>
+              <v:oval w14:anchorId="0BBE6577" id="Oval 18" o:spid="_x0000_s1026" style="position:absolute;margin-left:128.15pt;margin-top:143.65pt;width:42.3pt;height:13.25pt;z-index:251662336;visibility:visible;mso-wrap-style:square;mso-width-percent:0;mso-height-percent:0;mso-wrap-distance-left:9pt;mso-wrap-distance-top:0;mso-wrap-distance-right:9pt;mso-wrap-distance-bottom:0;mso-position-horizontal:absolute;mso-position-horizontal-relative:text;mso-position-vertical:absolute;mso-position-vertical-relative:text;mso-width-percent:0;mso-height-percent:0;mso-width-relative:margin;mso-height-relative:margin;v-text-anchor:middle" o:gfxdata="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" filled="f" strokecolor="red" strokeweight="1pt">
+                <v:stroke joinstyle="miter"/>
+              </v:oval>
+            </w:pict>
+          </mc:Fallback>
+        </mc:AlternateContent>
+      </w:r>
+      <w:r>
+        <w:rPr>
+          <w:rFonts w:ascii="Oxygen" w:hAnsi="Oxygen"/>
+          <w:b/>
+          <w:noProof/>
+          <w:lang w:eastAsia="en-AU"/>
+        </w:rPr>
+        <w:drawing>
+          <wp:inline distT="0" distB="0" distL="0" distR="0" wp14:anchorId="6942BF4B" wp14:editId="40B19EF3">
+            <wp:extent cx="5644528" cy="2494547"/>
+            <wp:effectExtent l="0" t="0" r="0" b="1270"/>
+            <wp:docPr id="17" name="Picture 17"/>
+            <wp:cNvGraphicFramePr>
+              <a:graphicFrameLocks xmlns:a="http://schemas.openxmlformats.org/drawingml/2006/main" noChangeAspect="1"/>
+            </wp:cNvGraphicFramePr>
+            <a:graphic xmlns:a="http://schemas.openxmlformats.org/drawingml/2006/main">
+              <a:graphicData uri="http://schemas.openxmlformats.org/drawingml/2006/picture">
+                <pic:pic xmlns:pic="http://schemas.openxmlformats.org/drawingml/2006/picture">
+                  <pic:nvPicPr>
+                    <pic:cNvPr id="17" name="Screenshot 2023-10-17 160418.png"/>
+                    <pic:cNvPicPr/>
+                  </pic:nvPicPr>
+                  <pic:blipFill>
+                    <a:blip r:embed="rId8" cstate="print">
+                      <a:extLst>
+                        <a:ext uri="{28A0092B-C50C-407E-A947-70E740481C1C}">
+                          <a14:useLocalDpi xmlns:a14="http://schemas.microsoft.com/office/drawing/2010/main" val="0"/>
+                        </a:ext>
+                      </a:extLst>
+                    </a:blip>
+                    <a:stretch>
+                      <a:fillRect/>
+                    </a:stretch>
+                  </pic:blipFill>
+                  <pic:spPr>
+                    <a:xfrm>
+                      <a:off x="0" y="0"/>
+                      <a:ext cx="5684748" cy="2512322"/>
+                    </a:xfrm>
+                    <a:prstGeom prst="rect">
+                      <a:avLst/>
+                    </a:prstGeom>
+                  </pic:spPr>
+                </pic:pic>
+              </a:graphicData>
+            </a:graphic>
+          </wp:inline>
+        </w:drawing>
+      </w:r>
+    </w:p>
+    <w:p>
+      <w:pPr>
+        <w:rPr>
+          <w:rFonts w:ascii="Oxygen" w:hAnsi="Oxygen"/>
+          <w:b/>
+          <w:lang w:val="en-US"/>
+        </w:rPr>
+      </w:pPr>
+      <w:r>
+        <w:rPr>
+          <w:noProof/>
+          <w:lang w:eastAsia="en-AU"/>
+        </w:rPr>
+        <mc:AlternateContent>
+          <mc:Choice Requires="wps">
+            <w:drawing>
+              <wp:anchor distT="0" distB="0" distL="114300" distR="114300" simplePos="0" relativeHeight="251661312" behindDoc="0" locked="0" layoutInCell="1" allowOverlap="1" wp14:anchorId="792BB008" wp14:editId="1C0D285B">
+                <wp:simplePos x="0" y="0"/>
+                <wp:positionH relativeFrom="margin">
+                  <wp:posOffset>2573722</wp:posOffset>
+                </wp:positionH>
+                <wp:positionV relativeFrom="paragraph">
+                  <wp:posOffset>776605</wp:posOffset>
+                </wp:positionV>
+                <wp:extent cx="681789" cy="184484"/>
+                <wp:effectExtent l="0" t="0" r="23495" b="25400"/>
+                <wp:wrapNone/>
+                <wp:docPr id="15" name="Oval 15"/>
+                <wp:cNvGraphicFramePr/>
+                <a:graphic xmlns:a="http://schemas.openxmlformats.org/drawingml/2006/main">
+                  <a:graphicData uri="http://schemas.microsoft.com/office/word/2010/wordprocessingShape">
+                    <wps:wsp>
+                      <wps:cNvSpPr/>
+                      <wps:spPr>
+                        <a:xfrm>
+                          <a:off x="0" y="0"/>
+                          <a:ext cx="681789" cy="184484"/>
+                        </a:xfrm>
+                        <a:prstGeom prst="ellipse">
+                          <a:avLst/>
+                        </a:prstGeom>
+                        <a:noFill/>
+                        <a:ln>
+                          <a:solidFill>
+                            <a:srgbClr val="FF0000"/>
+                          </a:solidFill>
+                        </a:ln>
+                      </wps:spPr>
+                      <wps:style>
+                        <a:lnRef idx="2">
+                          <a:schemeClr val="accent1">
+                            <a:shade val="50000"/>
+                          </a:schemeClr>
+                        </a:lnRef>
+                        <a:fillRef idx="1">
+                          <a:schemeClr val="accent1"/>
+                        </a:fillRef>
+                        <a:effectRef idx="0">
+                          <a:schemeClr val="accent1"/>
+                        </a:effectRef>
+                        <a:fontRef idx="minor">
+                          <a:schemeClr val="lt1"/>
+                        </a:fontRef>
+                      </wps:style>
+                      <wps:bodyPr rot="0" spcFirstLastPara="0" vert="horz" wrap="square" lIns="91440" tIns="45720" rIns="91440" bIns="45720" numCol="1" spcCol="0" rtlCol="0" fromWordArt="0" anchor="ctr" anchorCtr="0" forceAA="0" compatLnSpc="1">
+                        <a:prstTxWarp prst="textNoShape">
+                          <a:avLst/>
+                        </a:prstTxWarp>
+                        <a:noAutofit/>
+                      </wps:bodyPr>
+                    </wps:wsp>
+                  </a:graphicData>
+                </a:graphic>
+                <wp14:sizeRelH relativeFrom="margin">
+                  <wp14:pctWidth>0</wp14:pctWidth>
+                </wp14:sizeRelH>
+                <wp14:sizeRelV relativeFrom="margin">
+                  <wp14:pctHeight>0</wp14:pctHeight>
+                </wp14:sizeRelV>
+              </wp:anchor>
+            </w:drawing>
+          </mc:Choice>
+          <mc:Fallback>
+            <w:pict>
+              <v:oval w14:anchorId="72B906F8" id="Oval 15" o:spid="_x0000_s1026" style="position:absolute;margin-left:202.65pt;margin-top:61.15pt;width:53.7pt;height:14.55pt;z-index:251661312;visibility:visible;mso-wrap-style:square;mso-width-percent:0;mso-height-percent:0;mso-wrap-distance-left:9pt;mso-wrap-distance-top:0;mso-wrap-distance-right:9pt;mso-wrap-distance-bottom:0;mso-position-horizontal:absolute;mso-position-horizontal-relative:margin;mso-position-vertical:absolute;mso-position-vertical-relative:text;mso-width-percent:0;mso-height-percent:0;mso-width-relative:margin;mso-height-relative:margin;v-text-anchor:middle" o:gfxdata="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" filled="f" strokecolor="red" strokeweight="1pt">
+                <v:stroke joinstyle="miter"/>
+                <w10:wrap anchorx="margin"/>
+              </v:oval>
+            </w:pict>
+          </mc:Fallback>
+        </mc:AlternateContent>
+      </w:r>
+      <w:r>
+        <w:rPr>
+          <w:rFonts w:ascii="Oxygen" w:hAnsi="Oxygen"/>
+          <w:b/>
+          <w:noProof/>
+          <w:lang w:eastAsia="en-AU"/>
+        </w:rPr>
+        <w:drawing>
+          <wp:inline distT="0" distB="0" distL="0" distR="0" wp14:anchorId="3FD1F1DE" wp14:editId="74389E13">
+            <wp:extent cx="5729468" cy="2630905"/>
+            <wp:effectExtent l="0" t="0" r="5080" b="0"/>
+            <wp:docPr id="13" name="Picture 13"/>
+            <wp:cNvGraphicFramePr>
+              <a:graphicFrameLocks xmlns:a="http://schemas.openxmlformats.org/drawingml/2006/main" noChangeAspect="1"/>
+            </wp:cNvGraphicFramePr>
+            <a:graphic xmlns:a="http://schemas.openxmlformats.org/drawingml/2006/main">
+              <a:graphicData uri="http://schemas.openxmlformats.org/drawingml/2006/picture">
+                <pic:pic xmlns:pic="http://schemas.openxmlformats.org/drawingml/2006/picture">
+                  <pic:nvPicPr>
+                    <pic:cNvPr id="13" name="Screenshot 2023-10-17 160444.png"/>
+                    <pic:cNvPicPr/>
+                  </pic:nvPicPr>
+                  <pic:blipFill>
+                    <a:blip r:embed="rId9" cstate="print">
+                      <a:extLst>
+                        <a:ext uri="{28A0092B-C50C-407E-A947-70E740481C1C}">
+                          <a14:useLocalDpi xmlns:a14="http://schemas.microsoft.com/office/drawing/2010/main" val="0"/>
+                        </a:ext>
+                      </a:extLst>
+                    </a:blip>
+                    <a:stretch>
+                      <a:fillRect/>
+                    </a:stretch>
+                  </pic:blipFill>
+                  <pic:spPr>
+                    <a:xfrm>
+                      <a:off x="0" y="0"/>
+                      <a:ext cx="5749700" cy="2640195"/>
+                    </a:xfrm>
+                    <a:prstGeom prst="rect">
+                      <a:avLst/>
+                    </a:prstGeom>
+                  </pic:spPr>
+                </pic:pic>
+              </a:graphicData>
+            </a:graphic>
+          </wp:inline>
+        </w:drawing>
+      </w:r>
+    </w:p>
+    <w:p>
+      <w:pPr>
+        <w:rPr>
+          <w:rFonts w:ascii="Oxygen" w:hAnsi="Oxygen"/>
+          <w:b/>
+          <w:lang w:val="en-US"/>
+        </w:rPr>
+      </w:pPr>
+      <w:r>
+        <w:rPr>
+          <w:noProof/>
+          <w:lang w:eastAsia="en-AU"/>
+        </w:rPr>
+        <mc:AlternateContent>
+          <mc:Choice Requires="wps">
+            <w:drawing>
+              <wp:anchor distT="0" distB="0" distL="114300" distR="114300" simplePos="0" relativeHeight="251663360" behindDoc="0" locked="0" layoutInCell="1" allowOverlap="1" wp14:anchorId="3B15233B" wp14:editId="34F570AA">
+                <wp:simplePos x="0" y="0"/>
+                <wp:positionH relativeFrom="margin">
+                  <wp:posOffset>1635693</wp:posOffset>
+                </wp:positionH>
+                <wp:positionV relativeFrom="paragraph">
+                  <wp:posOffset>976630</wp:posOffset>
+                </wp:positionV>
+                <wp:extent cx="617621" cy="192505"/>
+                <wp:effectExtent l="0" t="0" r="11430" b="17145"/>
+                <wp:wrapNone/>
+                <wp:docPr id="24" name="Oval 24"/>
+                <wp:cNvGraphicFramePr/>
+                <a:graphic xmlns:a="http://schemas.openxmlformats.org/drawingml/2006/main">
+                  <a:graphicData uri="http://schemas.microsoft.com/office/word/2010/wordprocessingShape">
+                    <wps:wsp>
+                      <wps:cNvSpPr/>
+                      <wps:spPr>
+                        <a:xfrm>
+                          <a:off x="0" y="0"/>
+                          <a:ext cx="617621" cy="192505"/>
+                        </a:xfrm>
+                        <a:prstGeom prst="ellipse">
+                          <a:avLst/>
+                        </a:prstGeom>
+                        <a:noFill/>
+                        <a:ln>
+                          <a:solidFill>
+                            <a:srgbClr val="FF0000"/>
+                          </a:solidFill>
+                        </a:ln>
+                      </wps:spPr>
+                      <wps:style>
+                        <a:lnRef idx="2">
+                          <a:schemeClr val="accent1">
+                            <a:shade val="50000"/>
+                          </a:schemeClr>
+                        </a:lnRef>
+                        <a:fillRef idx="1">
+                          <a:schemeClr val="accent1"/>
+                        </a:fillRef>
+                        <a:effectRef idx="0">
+                          <a:schemeClr val="accent1"/>
+                        </a:effectRef>
+                        <a:fontRef idx="minor">
+                          <a:schemeClr val="lt1"/>
+                        </a:fontRef>
+                      </wps:style>
+                      <wps:bodyPr rot="0" spcFirstLastPara="0" vert="horz" wrap="square" lIns="91440" tIns="45720" rIns="91440" bIns="45720" numCol="1" spcCol="0" rtlCol="0" fromWordArt="0" anchor="ctr" anchorCtr="0" forceAA="0" compatLnSpc="1">
+                        <a:prstTxWarp prst="textNoShape">
+                          <a:avLst/>
+                        </a:prstTxWarp>
+                        <a:noAutofit/>
+                      </wps:bodyPr>
+                    </wps:wsp>
+                  </a:graphicData>
+                </a:graphic>
+                <wp14:sizeRelH relativeFrom="margin">
+                  <wp14:pctWidth>0</wp14:pctWidth>
+                </wp14:sizeRelH>
+                <wp14:sizeRelV relativeFrom="margin">
+                  <wp14:pctHeight>0</wp14:pctHeight>
+                </wp14:sizeRelV>
+              </wp:anchor>
+            </w:drawing>
+          </mc:Choice>
+          <mc:Fallback>
+            <w:pict>
+              <v:oval w14:anchorId="48DBCC14" id="Oval 24" o:spid="_x0000_s1026" style="position:absolute;margin-left:128.8pt;margin-top:76.9pt;width:48.65pt;height:15.15pt;z-index:251663360;visibility:visible;mso-wrap-style:square;mso-width-percent:0;mso-height-percent:0;mso-wrap-distance-left:9pt;mso-wrap-distance-top:0;mso-wrap-distance-right:9pt;mso-wrap-distance-bottom:0;mso-position-horizontal:absolute;mso-position-horizontal-relative:margin;mso-position-vertical:absolute;mso-position-vertical-relative:text;mso-width-percent:0;mso-height-percent:0;mso-width-relative:margin;mso-height-relative:margin;v-text-anchor:middle" o:gfxdata="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" filled="f" strokecolor="red" strokeweight="1pt">
+                <v:stroke joinstyle="miter"/>
+                <w10:wrap anchorx="margin"/>
+              </v:oval>
+            </w:pict>
+          </mc:Fallback>
+        </mc:AlternateContent>
+      </w:r>
+      <w:r>
+        <w:rPr>
+          <w:rFonts w:ascii="Oxygen" w:hAnsi="Oxygen"/>
+          <w:b/>
+          <w:noProof/>
+          <w:lang w:eastAsia="en-AU"/>
+        </w:rPr>
+        <w:drawing>
+          <wp:inline distT="0" distB="0" distL="0" distR="0" wp14:anchorId="46F0089E" wp14:editId="01876D98">
+            <wp:extent cx="5731510" cy="2598821"/>
+            <wp:effectExtent l="0" t="0" r="2540" b="0"/>
+            <wp:docPr id="14" name="Picture 14"/>
+            <wp:cNvGraphicFramePr>
+              <a:graphicFrameLocks xmlns:a="http://schemas.openxmlformats.org/drawingml/2006/main" noChangeAspect="1"/>
+            </wp:cNvGraphicFramePr>
+            <a:graphic xmlns:a="http://schemas.openxmlformats.org/drawingml/2006/main">
+              <a:graphicData uri="http://schemas.openxmlformats.org/drawingml/2006/picture">
+                <pic:pic xmlns:pic="http://schemas.openxmlformats.org/drawingml/2006/picture">
+                  <pic:nvPicPr>
+                    <pic:cNvPr id="14" name="Screenshot 2023-10-17 160500.png"/>
+                    <pic:cNvPicPr/>
+                  </pic:nvPicPr>
+                  <pic:blipFill>
+                    <a:blip r:embed="rId10" cstate="print">
+                      <a:extLst>
+                        <a:ext uri="{28A0092B-C50C-407E-A947-70E740481C1C}">
+                          <a14:useLocalDpi xmlns:a14="http://schemas.microsoft.com/office/drawing/2010/main" val="0"/>
+                        </a:ext>
+                      </a:extLst>
+                    </a:blip>
+                    <a:stretch>
+                      <a:fillRect/>
+                    </a:stretch>
+                  </pic:blipFill>
+                  <pic:spPr>
+                    <a:xfrm>
+                      <a:off x="0" y="0"/>
+                      <a:ext cx="5749922" cy="2607169"/>
+                    </a:xfrm>
+                    <a:prstGeom prst="rect">
+                      <a:avLst/>
+                    </a:prstGeom>
+                  </pic:spPr>
+                </pic:pic>
+              </a:graphicData>
+            </a:graphic>
+          </wp:inline>
+        </w:drawing>
+      </w:r>
+    </w:p>
+    <w:p>
+      <w:pPr>
+        <w:rPr>
+          <w:rFonts w:ascii="Oxygen" w:hAnsi="Oxygen"/>
+          <w:b/>
+          <w:lang w:val="en-US"/>
+        </w:rPr>
+      </w:pPr>
+      <w:r>
+        <w:rPr>
+          <w:rFonts w:ascii="Oxygen" w:hAnsi="Oxygen"/>
+          <w:b/>
+          <w:lang w:val="en-US"/>
+        </w:rPr>
+        <w:t>N.B. – TO RESTORE AN ARCHIVED BATCH, CLICK ON UNARCHIVE</w:t>
+      </w:r>
+    </w:p>
+    <w:p>
+      <w:pPr>
+        <w:pStyle w:val="ListParagraph"/>
+        <w:numPr>
+          <w:ilvl w:val="0"/>
+          <w:numId w:val="2"/>
+        </w:numPr>
+        <w:rPr>
+          <w:rFonts w:ascii="Oxygen" w:hAnsi="Oxygen"/>
+          <w:b/>
+          <w:lang w:val="en-US"/>
+        </w:rPr>
+      </w:pPr>
+      <w:r>
+        <w:rPr>
+          <w:rFonts w:ascii="Oxygen" w:hAnsi="Oxygen"/>
+          <w:b/>
+          <w:lang w:val="en-US"/>
+        </w:rPr>
+        <w:lastRenderedPageBreak/>
+        <w:t>CREATING BATCH CLASSES</w:t>
+      </w:r>
+    </w:p>
+    <w:p>
+      <w:pPr>
+        <w:rPr>
+          <w:rFonts w:ascii="Oxygen" w:hAnsi="Oxygen"/>
+          <w:b/>
+          <w:lang w:val="en-US"/>
+        </w:rPr>
+      </w:pPr>
+    </w:p>
+    <w:p>
+      <w:pPr>
+        <w:rPr>
+          <w:rFonts w:ascii="Oxygen" w:hAnsi="Oxygen"/>
+          <w:b/>
+          <w:lang w:val="en-US"/>
+        </w:rPr>
+      </w:pPr>
+      <w:r>
+        <w:rPr>
+          <w:noProof/>
+          <w:lang w:eastAsia="en-AU"/>
+        </w:rPr>
+        <mc:AlternateContent>
+          <mc:Choice Requires="wps">
+            <w:drawing>
+              <wp:anchor distT="0" distB="0" distL="114300" distR="114300" simplePos="0" relativeHeight="251664384" behindDoc="0" locked="0" layoutInCell="1" allowOverlap="1" wp14:anchorId="43840BAD" wp14:editId="3BC0D32D">
+                <wp:simplePos x="0" y="0"/>
+                <wp:positionH relativeFrom="margin">
+                  <wp:posOffset>4555958</wp:posOffset>
+                </wp:positionH>
+                <wp:positionV relativeFrom="paragraph">
+                  <wp:posOffset>995881</wp:posOffset>
+                </wp:positionV>
+                <wp:extent cx="1010653" cy="425116"/>
+                <wp:effectExtent l="0" t="0" r="18415" b="13335"/>
+                <wp:wrapNone/>
+                <wp:docPr id="21" name="Oval 21"/>
+                <wp:cNvGraphicFramePr/>
+                <a:graphic xmlns:a="http://schemas.openxmlformats.org/drawingml/2006/main">
+                  <a:graphicData uri="http://schemas.microsoft.com/office/word/2010/wordprocessingShape">
+                    <wps:wsp>
+                      <wps:cNvSpPr/>
+                      <wps:spPr>
+                        <a:xfrm>
+                          <a:off x="0" y="0"/>
+                          <a:ext cx="1010653" cy="425116"/>
+                        </a:xfrm>
+                        <a:prstGeom prst="ellipse">
+                          <a:avLst/>
+                        </a:prstGeom>
+                        <a:noFill/>
+                        <a:ln>
+                          <a:solidFill>
+                            <a:srgbClr val="FF0000"/>
+                          </a:solidFill>
+                        </a:ln>
+                      </wps:spPr>
+                      <wps:style>
+                        <a:lnRef idx="2">
+                          <a:schemeClr val="accent1">
+                            <a:shade val="50000"/>
+                          </a:schemeClr>
+                        </a:lnRef>
+                        <a:fillRef idx="1">
+                          <a:schemeClr val="accent1"/>
+                        </a:fillRef>
+                        <a:effectRef idx="0">
+                          <a:schemeClr val="accent1"/>
+                        </a:effectRef>
+                        <a:fontRef idx="minor">
+                          <a:schemeClr val="lt1"/>
+                        </a:fontRef>
+                      </wps:style>
+                      <wps:bodyPr rot="0" spcFirstLastPara="0" vert="horz" wrap="square" lIns="91440" tIns="45720" rIns="91440" bIns="45720" numCol="1" spcCol="0" rtlCol="0" fromWordArt="0" anchor="ctr" anchorCtr="0" forceAA="0" compatLnSpc="1">
+                        <a:prstTxWarp prst="textNoShape">
+                          <a:avLst/>
+                        </a:prstTxWarp>
+                        <a:noAutofit/>
+                      </wps:bodyPr>
+                    </wps:wsp>
+                  </a:graphicData>
+                </a:graphic>
+                <wp14:sizeRelH relativeFrom="margin">
+                  <wp14:pctWidth>0</wp14:pctWidth>
+                </wp14:sizeRelH>
+                <wp14:sizeRelV relativeFrom="margin">
+                  <wp14:pctHeight>0</wp14:pctHeight>
+                </wp14:sizeRelV>
+              </wp:anchor>
+            </w:drawing>
+          </mc:Choice>
+          <mc:Fallback>
+            <w:pict>
+              <v:oval w14:anchorId="7CB497D8" id="Oval 21" o:spid="_x0000_s1026" style="position:absolute;margin-left:358.75pt;margin-top:78.4pt;width:79.6pt;height:33.45pt;z-index:251664384;visibility:visible;mso-wrap-style:square;mso-width-percent:0;mso-height-percent:0;mso-wrap-distance-left:9pt;mso-wrap-distance-top:0;mso-wrap-distance-right:9pt;mso-wrap-distance-bottom:0;mso-position-horizontal:absolute;mso-position-horizontal-relative:margin;mso-position-vertical:absolute;mso-position-vertical-relative:text;mso-width-percent:0;mso-height-percent:0;mso-width-relative:margin;mso-height-relative:margin;v-text-anchor:middle" o:gfxdata="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" filled="f" strokecolor="red" strokeweight="1pt">
+                <v:stroke joinstyle="miter"/>
+                <w10:wrap anchorx="margin"/>
+              </v:oval>
+            </w:pict>
+          </mc:Fallback>
+        </mc:AlternateContent>
+      </w:r>
+      <w:r>
+        <w:rPr>
+          <w:rFonts w:ascii="Oxygen" w:hAnsi="Oxygen"/>
+          <w:b/>
+          <w:noProof/>
+          <w:lang w:eastAsia="en-AU"/>
+        </w:rPr>
+        <w:drawing>
+          <wp:inline distT="0" distB="0" distL="0" distR="0" wp14:anchorId="6F7236CB" wp14:editId="0BACF499">
+            <wp:extent cx="5731510" cy="2691765"/>
+            <wp:effectExtent l="0" t="0" r="2540" b="0"/>
+            <wp:docPr id="27" name="Picture 27"/>
+            <wp:cNvGraphicFramePr>
+              <a:graphicFrameLocks xmlns:a="http://schemas.openxmlformats.org/drawingml/2006/main" noChangeAspect="1"/>
+            </wp:cNvGraphicFramePr>
+            <a:graphic xmlns:a="http://schemas.openxmlformats.org/drawingml/2006/main">
+              <a:graphicData uri="http://schemas.openxmlformats.org/drawingml/2006/picture">
+                <pic:pic xmlns:pic="http://schemas.openxmlformats.org/drawingml/2006/picture">
+                  <pic:nvPicPr>
+                    <pic:cNvPr id="27" name="Screenshot 2023-10-17 160529.png"/>
+                    <pic:cNvPicPr/>
+                  </pic:nvPicPr>
+                  <pic:blipFill>
+                    <a:blip r:embed="rId11" cstate="print">
+                      <a:extLst>
+                        <a:ext uri="{28A0092B-C50C-407E-A947-70E740481C1C}">
+                          <a14:useLocalDpi xmlns:a14="http://schemas.microsoft.com/office/drawing/2010/main" val="0"/>
+                        </a:ext>
+                      </a:extLst>
+                    </a:blip>
+                    <a:stretch>
+                      <a:fillRect/>
+                    </a:stretch>
+                  </pic:blipFill>
+                  <pic:spPr>
+                    <a:xfrm>
+                      <a:off x="0" y="0"/>
+                      <a:ext cx="5731510" cy="2691765"/>
+                    </a:xfrm>
+                    <a:prstGeom prst="rect">
+                      <a:avLst/>
+                    </a:prstGeom>
+                  </pic:spPr>
+                </pic:pic>
+              </a:graphicData>
+            </a:graphic>
+          </wp:inline>
+        </w:drawing>
+      </w:r>
+    </w:p>
+    <w:p>
+      <w:pPr>
+        <w:rPr>
+          <w:rFonts w:ascii="Oxygen" w:hAnsi="Oxygen"/>
+          <w:b/>
+          <w:lang w:val="en-US"/>
+        </w:rPr>
+      </w:pPr>
+    </w:p>
+    <w:p>
+      <w:pPr>
+        <w:rPr>
+          <w:rFonts w:ascii="Oxygen" w:hAnsi="Oxygen"/>
+          <w:b/>
+          <w:lang w:val="en-US"/>
+        </w:rPr>
+      </w:pPr>
+      <w:r>
+        <w:rPr>
+          <w:noProof/>
+          <w:lang w:eastAsia="en-AU"/>
+        </w:rPr>
+        <mc:AlternateContent>
+          <mc:Choice Requires="wps">
+            <w:drawing>
+              <wp:anchor distT="0" distB="0" distL="114300" distR="114300" simplePos="0" relativeHeight="251668480" behindDoc="0" locked="0" layoutInCell="1" allowOverlap="1" wp14:anchorId="053045F6" wp14:editId="27F8A092">
+                <wp:simplePos x="0" y="0"/>
+                <wp:positionH relativeFrom="column">
+                  <wp:posOffset>441158</wp:posOffset>
+                </wp:positionH>
+                <wp:positionV relativeFrom="paragraph">
+                  <wp:posOffset>383674</wp:posOffset>
+                </wp:positionV>
+                <wp:extent cx="48126" cy="3769894"/>
+                <wp:effectExtent l="38100" t="0" r="66675" b="59690"/>
+                <wp:wrapNone/>
+                <wp:docPr id="30" name="Straight Arrow Connector 30"/>
+                <wp:cNvGraphicFramePr/>
+                <a:graphic xmlns:a="http://schemas.openxmlformats.org/drawingml/2006/main">
+                  <a:graphicData uri="http://schemas.microsoft.com/office/word/2010/wordprocessingShape">
+                    <wps:wsp>
+                      <wps:cNvCnPr/>
+                      <wps:spPr>
+                        <a:xfrm>
+                          <a:off x="0" y="0"/>
+                          <a:ext cx="48126" cy="3769894"/>
+                        </a:xfrm>
+                        <a:prstGeom prst="straightConnector1">
+                          <a:avLst/>
+                        </a:prstGeom>
+                        <a:ln w="25400">
+                          <a:solidFill>
+                            <a:srgbClr val="FF0000"/>
+                          </a:solidFill>
+                          <a:tailEnd type="triangle"/>
+                        </a:ln>
+                      </wps:spPr>
+                      <wps:style>
+                        <a:lnRef idx="1">
+                          <a:schemeClr val="accent1"/>
+                        </a:lnRef>
+                        <a:fillRef idx="0">
+                          <a:schemeClr val="accent1"/>
+                        </a:fillRef>
+                        <a:effectRef idx="0">
+                          <a:schemeClr val="accent1"/>
+                        </a:effectRef>
+                        <a:fontRef idx="minor">
+                          <a:schemeClr val="tx1"/>
+                        </a:fontRef>
+                      </wps:style>
+                      <wps:bodyPr/>
+                    </wps:wsp>
+                  </a:graphicData>
+                </a:graphic>
+                <wp14:sizeRelH relativeFrom="margin">
+                  <wp14:pctWidth>0</wp14:pctWidth>
+                </wp14:sizeRelH>
+                <wp14:sizeRelV relativeFrom="margin">
+                  <wp14:pctHeight>0</wp14:pctHeight>
+                </wp14:sizeRelV>
+              </wp:anchor>
+            </w:drawing>
+          </mc:Choice>
+          <mc:Fallback>
+            <w:pict>
+              <v:shapetype w14:anchorId="08EC9235" id="_x0000_t32" coordsize="21600,21600" o:spt="32" o:oned="t" path="m,l21600,21600e" filled="f">
+                <v:path arrowok="t" fillok="f" o:connecttype="none"/>
+                <o:lock v:ext="edit" shapetype="t"/>
+              </v:shapetype>
+              <v:shape id="Straight Arrow Connector 30" o:spid="_x0000_s1026" type="#_x0000_t32" style="position:absolute;margin-left:34.75pt;margin-top:30.2pt;width:3.8pt;height:296.85pt;z-index:251668480;visibility:visible;mso-wrap-style:square;mso-width-percent:0;mso-height-percent:0;mso-wrap-distance-left:9pt;mso-wrap-distance-top:0;mso-wrap-distance-right:9pt;mso-wrap-distance-bottom:0;mso-position-horizontal:absolute;mso-position-horizontal-relative:text;mso-position-vertical:absolute;mso-position-vertical-relative:text;mso-width-percent:0;mso-height-percent:0;mso-width-relative:margin;mso-height-relative:margin" o:gfxdata="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" strokecolor="red" strokeweight="2pt">
+                <v:stroke endarrow="block" joinstyle="miter"/>
+              </v:shape>
+            </w:pict>
+          </mc:Fallback>
+        </mc:AlternateContent>
+      </w:r>
+      <w:r>
+        <w:rPr>
+          <w:noProof/>
+          <w:lang w:eastAsia="en-AU"/>
+        </w:rPr>
+        <mc:AlternateContent>
+          <mc:Choice Requires="wps">
+            <w:drawing>
+              <wp:anchor distT="0" distB="0" distL="114300" distR="114300" simplePos="0" relativeHeight="251667456" behindDoc="0" locked="0" layoutInCell="1" allowOverlap="1" wp14:anchorId="0834CF58" wp14:editId="6D030F53">
+                <wp:simplePos x="0" y="0"/>
+                <wp:positionH relativeFrom="margin">
+                  <wp:align>left</wp:align>
+                </wp:positionH>
+                <wp:positionV relativeFrom="paragraph">
+                  <wp:posOffset>141839</wp:posOffset>
+                </wp:positionV>
+                <wp:extent cx="882316" cy="256674"/>
+                <wp:effectExtent l="0" t="0" r="13335" b="10160"/>
+                <wp:wrapNone/>
+                <wp:docPr id="6" name="Oval 6"/>
+                <wp:cNvGraphicFramePr/>
+                <a:graphic xmlns:a="http://schemas.openxmlformats.org/drawingml/2006/main">
+                  <a:graphicData uri="http://schemas.microsoft.com/office/word/2010/wordprocessingShape">
+                    <wps:wsp>
+                      <wps:cNvSpPr/>
+                      <wps:spPr>
+                        <a:xfrm>
+                          <a:off x="0" y="0"/>
+                          <a:ext cx="882316" cy="256674"/>
+                        </a:xfrm>
+                        <a:prstGeom prst="ellipse">
+                          <a:avLst/>
+                        </a:prstGeom>
+                        <a:noFill/>
+                        <a:ln>
+                          <a:solidFill>
+                            <a:srgbClr val="FF0000"/>
+                          </a:solidFill>
+                        </a:ln>
+                      </wps:spPr>
+                      <wps:style>
+                        <a:lnRef idx="2">
+                          <a:schemeClr val="accent1">
+                            <a:shade val="50000"/>
+                          </a:schemeClr>
+                        </a:lnRef>
+                        <a:fillRef idx="1">
+                          <a:schemeClr val="accent1"/>
+                        </a:fillRef>
+                        <a:effectRef idx="0">
+                          <a:schemeClr val="accent1"/>
+                        </a:effectRef>
+                        <a:fontRef idx="minor">
+                          <a:schemeClr val="lt1"/>
+                        </a:fontRef>
+                      </wps:style>
+                      <wps:bodyPr rot="0" spcFirstLastPara="0" vert="horz" wrap="square" lIns="91440" tIns="45720" rIns="91440" bIns="45720" numCol="1" spcCol="0" rtlCol="0" fromWordArt="0" anchor="ctr" anchorCtr="0" forceAA="0" compatLnSpc="1">
+                        <a:prstTxWarp prst="textNoShape">
+                          <a:avLst/>
+                        </a:prstTxWarp>
+                        <a:noAutofit/>
+                      </wps:bodyPr>
+                    </wps:wsp>
+                  </a:graphicData>
+                </a:graphic>
+                <wp14:sizeRelH relativeFrom="margin">
+                  <wp14:pctWidth>0</wp14:pctWidth>
+                </wp14:sizeRelH>
+                <wp14:sizeRelV relativeFrom="margin">
+                  <wp14:pctHeight>0</wp14:pctHeight>
+                </wp14:sizeRelV>
+              </wp:anchor>
+            </w:drawing>
+          </mc:Choice>
+          <mc:Fallback>
+            <w:pict>
+              <v:oval w14:anchorId="313DFF16" id="Oval 6" o:spid="_x0000_s1026" style="position:absolute;margin-left:0;margin-top:11.15pt;width:69.45pt;height:20.2pt;z-index:251667456;visibility:visible;mso-wrap-style:square;mso-width-percent:0;mso-height-percent:0;mso-wrap-distance-left:9pt;mso-wrap-distance-top:0;mso-wrap-distance-right:9pt;mso-wrap-distance-bottom:0;mso-position-horizontal:left;mso-position-horizontal-relative:margin;mso-position-vertical:absolute;mso-position-vertical-relative:text;mso-width-percent:0;mso-height-percent:0;mso-width-relative:margin;mso-height-relative:margin;v-text-anchor:middle" o:gfxdata="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" filled="f" strokecolor="red" strokeweight="1pt">
+                <v:stroke joinstyle="miter"/>
+                <w10:wrap anchorx="margin"/>
+              </v:oval>
+            </w:pict>
+          </mc:Fallback>
+        </mc:AlternateContent>
+      </w:r>
+      <w:r>
+        <w:rPr>
+          <w:noProof/>
+          <w:lang w:eastAsia="en-AU"/>
+        </w:rPr>
+        <mc:AlternateContent>
+          <mc:Choice Requires="wps">
+            <w:drawing>
+              <wp:anchor distT="0" distB="0" distL="114300" distR="114300" simplePos="0" relativeHeight="251666432" behindDoc="0" locked="0" layoutInCell="1" allowOverlap="1" wp14:anchorId="296FD160" wp14:editId="41C00AD8">
+                <wp:simplePos x="0" y="0"/>
+                <wp:positionH relativeFrom="column">
+                  <wp:posOffset>4636168</wp:posOffset>
+                </wp:positionH>
+                <wp:positionV relativeFrom="paragraph">
+                  <wp:posOffset>3166144</wp:posOffset>
+                </wp:positionV>
+                <wp:extent cx="1002632" cy="449179"/>
+                <wp:effectExtent l="0" t="0" r="26670" b="27305"/>
+                <wp:wrapNone/>
+                <wp:docPr id="19" name="Oval 19"/>
+                <wp:cNvGraphicFramePr/>
+                <a:graphic xmlns:a="http://schemas.openxmlformats.org/drawingml/2006/main">
+                  <a:graphicData uri="http://schemas.microsoft.com/office/word/2010/wordprocessingShape">
+                    <wps:wsp>
+                      <wps:cNvSpPr/>
+                      <wps:spPr>
+                        <a:xfrm>
+                          <a:off x="0" y="0"/>
+                          <a:ext cx="1002632" cy="449179"/>
+                        </a:xfrm>
+                        <a:prstGeom prst="ellipse">
+                          <a:avLst/>
+                        </a:prstGeom>
+                        <a:noFill/>
+                        <a:ln>
+                          <a:solidFill>
+                            <a:srgbClr val="FF0000"/>
+                          </a:solidFill>
+                        </a:ln>
+                      </wps:spPr>
+                      <wps:style>
+                        <a:lnRef idx="2">
+                          <a:schemeClr val="accent1">
+                            <a:shade val="50000"/>
+                          </a:schemeClr>
+                        </a:lnRef>
+                        <a:fillRef idx="1">
+                          <a:schemeClr val="accent1"/>
+                        </a:fillRef>
+                        <a:effectRef idx="0">
+                          <a:schemeClr val="accent1"/>
+                        </a:effectRef>
+                        <a:fontRef idx="minor">
+                          <a:schemeClr val="lt1"/>
+                        </a:fontRef>
+                      </wps:style>
+                      <wps:bodyPr rot="0" spcFirstLastPara="0" vert="horz" wrap="square" lIns="91440" tIns="45720" rIns="91440" bIns="45720" numCol="1" spcCol="0" rtlCol="0" fromWordArt="0" anchor="ctr" anchorCtr="0" forceAA="0" compatLnSpc="1">
+                        <a:prstTxWarp prst="textNoShape">
+                          <a:avLst/>
+                        </a:prstTxWarp>
+                        <a:noAutofit/>
+                      </wps:bodyPr>
+                    </wps:wsp>
+                  </a:graphicData>
+                </a:graphic>
+                <wp14:sizeRelH relativeFrom="margin">
+                  <wp14:pctWidth>0</wp14:pctWidth>
+                </wp14:sizeRelH>
+                <wp14:sizeRelV relativeFrom="margin">
+                  <wp14:pctHeight>0</wp14:pctHeight>
+                </wp14:sizeRelV>
+              </wp:anchor>
+            </w:drawing>
+          </mc:Choice>
+          <mc:Fallback>
+            <w:pict>
+              <v:oval w14:anchorId="09D75429" id="Oval 19" o:spid="_x0000_s1026" style="position:absolute;margin-left:365.05pt;margin-top:249.3pt;width:78.95pt;height:35.35pt;z-index:251666432;visibility:visible;mso-wrap-style:square;mso-width-percent:0;mso-height-percent:0;mso-wrap-distance-left:9pt;mso-wrap-distance-top:0;mso-wrap-distance-right:9pt;mso-wrap-distance-bottom:0;mso-position-horizontal:absolute;mso-position-horizontal-relative:text;mso-position-vertical:absolute;mso-position-vertical-relative:text;mso-width-percent:0;mso-height-percent:0;mso-width-relative:margin;mso-height-relative:margin;v-text-anchor:middle" o:gfxdata="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" filled="f" strokecolor="red" strokeweight="1pt">
+                <v:stroke joinstyle="miter"/>
+              </v:oval>
+            </w:pict>
+          </mc:Fallback>
+        </mc:AlternateContent>
+      </w:r>
+      <w:r>
+        <w:rPr>
+          <w:noProof/>
+          <w:lang w:eastAsia="en-AU"/>
+        </w:rPr>
+        <mc:AlternateContent>
+          <mc:Choice Requires="wps">
+            <w:drawing>
+              <wp:anchor distT="0" distB="0" distL="114300" distR="114300" simplePos="0" relativeHeight="251665408" behindDoc="0" locked="0" layoutInCell="1" allowOverlap="1" wp14:anchorId="7F6CD86E" wp14:editId="0DB7FD9C">
+                <wp:simplePos x="0" y="0"/>
+                <wp:positionH relativeFrom="margin">
+                  <wp:posOffset>1860884</wp:posOffset>
+                </wp:positionH>
+                <wp:positionV relativeFrom="paragraph">
+                  <wp:posOffset>3110263</wp:posOffset>
+                </wp:positionV>
+                <wp:extent cx="1010653" cy="505326"/>
+                <wp:effectExtent l="0" t="0" r="18415" b="28575"/>
+                <wp:wrapNone/>
+                <wp:docPr id="20" name="Oval 20"/>
+                <wp:cNvGraphicFramePr/>
+                <a:graphic xmlns:a="http://schemas.openxmlformats.org/drawingml/2006/main">
+                  <a:graphicData uri="http://schemas.microsoft.com/office/word/2010/wordprocessingShape">
+                    <wps:wsp>
+                      <wps:cNvSpPr/>
+                      <wps:spPr>
+                        <a:xfrm>
+                          <a:off x="0" y="0"/>
+                          <a:ext cx="1010653" cy="505326"/>
+                        </a:xfrm>
+                        <a:prstGeom prst="ellipse">
+                          <a:avLst/>
+                        </a:prstGeom>
+                        <a:noFill/>
+                        <a:ln>
+                          <a:solidFill>
+                            <a:srgbClr val="FF0000"/>
+                          </a:solidFill>
+                        </a:ln>
+                      </wps:spPr>
+                      <wps:style>
+                        <a:lnRef idx="2">
+                          <a:schemeClr val="accent1">
+                            <a:shade val="50000"/>
+                          </a:schemeClr>
+                        </a:lnRef>
+                        <a:fillRef idx="1">
+                          <a:schemeClr val="accent1"/>
+                        </a:fillRef>
+                        <a:effectRef idx="0">
+                          <a:schemeClr val="accent1"/>
+                        </a:effectRef>
+                        <a:fontRef idx="minor">
+                          <a:schemeClr val="lt1"/>
+                        </a:fontRef>
+                      </wps:style>
+                      <wps:bodyPr rot="0" spcFirstLastPara="0" vert="horz" wrap="square" lIns="91440" tIns="45720" rIns="91440" bIns="45720" numCol="1" spcCol="0" rtlCol="0" fromWordArt="0" anchor="ctr" anchorCtr="0" forceAA="0" compatLnSpc="1">
+                        <a:prstTxWarp prst="textNoShape">
+                          <a:avLst/>
+                        </a:prstTxWarp>
+                        <a:noAutofit/>
+                      </wps:bodyPr>
+                    </wps:wsp>
+                  </a:graphicData>
+                </a:graphic>
+                <wp14:sizeRelH relativeFrom="margin">
+                  <wp14:pctWidth>0</wp14:pctWidth>
+                </wp14:sizeRelH>
+                <wp14:sizeRelV relativeFrom="margin">
+                  <wp14:pctHeight>0</wp14:pctHeight>
+                </wp14:sizeRelV>
+              </wp:anchor>
+            </w:drawing>
+          </mc:Choice>
+          <mc:Fallback>
+            <w:pict>
+              <v:oval w14:anchorId="562DCEC3" id="Oval 20" o:spid="_x0000_s1026" style="position:absolute;margin-left:146.55pt;margin-top:244.9pt;width:79.6pt;height:39.8pt;z-index:251665408;visibility:visible;mso-wrap-style:square;mso-width-percent:0;mso-height-percent:0;mso-wrap-distance-left:9pt;mso-wrap-distance-top:0;mso-wrap-distance-right:9pt;mso-wrap-distance-bottom:0;mso-position-horizontal:absolute;mso-position-horizontal-relative:margin;mso-position-vertical:absolute;mso-position-vertical-relative:text;mso-width-percent:0;mso-height-percent:0;mso-width-relative:margin;mso-height-relative:margin;v-text-anchor:middle" o:gfxdata="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" filled="f" strokecolor="red" strokeweight="1pt">
+                <v:stroke joinstyle="miter"/>
+                <w10:wrap anchorx="margin"/>
+              </v:oval>
+            </w:pict>
+          </mc:Fallback>
+        </mc:AlternateContent>
+      </w:r>
+      <w:r>
+        <w:rPr>
+          <w:rFonts w:ascii="Oxygen" w:hAnsi="Oxygen"/>
+          <w:b/>
+          <w:noProof/>
+          <w:lang w:eastAsia="en-AU"/>
+        </w:rPr>
+        <w:drawing>
+          <wp:inline distT="0" distB="0" distL="0" distR="0" wp14:anchorId="6688F0B5" wp14:editId="2E8741F2">
+            <wp:extent cx="2739719" cy="3545305"/>
+            <wp:effectExtent l="0" t="0" r="3810" b="0"/>
+            <wp:docPr id="28" name="Picture 28"/>
+            <wp:cNvGraphicFramePr>
+              <a:graphicFrameLocks xmlns:a="http://schemas.openxmlformats.org/drawingml/2006/main" noChangeAspect="1"/>
+            </wp:cNvGraphicFramePr>
+            <a:graphic xmlns:a="http://schemas.openxmlformats.org/drawingml/2006/main">
+              <a:graphicData uri="http://schemas.openxmlformats.org/drawingml/2006/picture">
+                <pic:pic xmlns:pic="http://schemas.openxmlformats.org/drawingml/2006/picture">
+                  <pic:nvPicPr>
+                    <pic:cNvPr id="28" name="Screenshot 2023-10-17 160546.png"/>
+                    <pic:cNvPicPr/>
+                  </pic:nvPicPr>
+                  <pic:blipFill>
+                    <a:blip r:embed="rId12" cstate="print">
+                      <a:extLst>
+                        <a:ext uri="{28A0092B-C50C-407E-A947-70E740481C1C}">
+                          <a14:useLocalDpi xmlns:a14="http://schemas.microsoft.com/office/drawing/2010/main" val="0"/>
+                        </a:ext>
+                      </a:extLst>
+                    </a:blip>
+                    <a:stretch>
+                      <a:fillRect/>
+                    </a:stretch>
+                  </pic:blipFill>
+                  <pic:spPr>
+                    <a:xfrm>
+                      <a:off x="0" y="0"/>
+                      <a:ext cx="2748316" cy="3556430"/>
+                    </a:xfrm>
+                    <a:prstGeom prst="rect">
+                      <a:avLst/>
+                    </a:prstGeom>
+                  </pic:spPr>
+                </pic:pic>
+              </a:graphicData>
+            </a:graphic>
+          </wp:inline>
+        </w:drawing>
+      </w:r>
+      <w:r>
+        <w:rPr>
+          <w:rFonts w:ascii="Oxygen" w:hAnsi="Oxygen"/>
+          <w:b/>
+          <w:noProof/>
+          <w:lang w:eastAsia="en-AU"/>
+        </w:rPr>
+        <w:drawing>
+          <wp:inline distT="0" distB="0" distL="0" distR="0" wp14:anchorId="15F9B3DD" wp14:editId="2775DBAF">
+            <wp:extent cx="2855495" cy="3546749"/>
+            <wp:effectExtent l="0" t="0" r="2540" b="0"/>
+            <wp:docPr id="29" name="Picture 29"/>
+            <wp:cNvGraphicFramePr>
+              <a:graphicFrameLocks xmlns:a="http://schemas.openxmlformats.org/drawingml/2006/main" noChangeAspect="1"/>
+            </wp:cNvGraphicFramePr>
+            <a:graphic xmlns:a="http://schemas.openxmlformats.org/drawingml/2006/main">
+              <a:graphicData uri="http://schemas.openxmlformats.org/drawingml/2006/picture">
+                <pic:pic xmlns:pic="http://schemas.openxmlformats.org/drawingml/2006/picture">
+                  <pic:nvPicPr>
+                    <pic:cNvPr id="29" name="Screenshot 2023-10-17 160630.png"/>
+                    <pic:cNvPicPr/>
+                  </pic:nvPicPr>
+                  <pic:blipFill>
+                    <a:blip r:embed="rId13" cstate="print">
+                      <a:extLst>
+                        <a:ext uri="{28A0092B-C50C-407E-A947-70E740481C1C}">
+                          <a14:useLocalDpi xmlns:a14="http://schemas.microsoft.com/office/drawing/2010/main" val="0"/>
+                        </a:ext>
+                      </a:extLst>
+                    </a:blip>
+                    <a:stretch>
+                      <a:fillRect/>
+                    </a:stretch>
+                  </pic:blipFill>
+                  <pic:spPr>
+                    <a:xfrm>
+                      <a:off x="0" y="0"/>
+                      <a:ext cx="2871669" cy="3566838"/>
+                    </a:xfrm>
+                    <a:prstGeom prst="rect">
+                      <a:avLst/>
+                    </a:prstGeom>
+                  </pic:spPr>
+                </pic:pic>
+              </a:graphicData>
+            </a:graphic>
+          </wp:inline>
+        </w:drawing>
+      </w:r>
+    </w:p>
+    <w:p>
+      <w:pPr>
+        <w:rPr>
+          <w:rFonts w:ascii="Oxygen" w:hAnsi="Oxygen"/>
+          <w:b/>
+          <w:lang w:val="en-US"/>
+        </w:rPr>
+      </w:pPr>
+    </w:p>
+    <w:p>
+      <w:pPr>
+        <w:rPr>
+          <w:rFonts w:ascii="Oxygen" w:hAnsi="Oxygen"/>
+          <w:b/>
+          <w:lang w:val="en-US"/>
+        </w:rPr>
+      </w:pPr>
+    </w:p>
+    <w:p>
+      <w:pPr>
+        <w:rPr>
+          <w:rFonts w:ascii="Oxygen" w:hAnsi="Oxygen"/>
+          <w:b/>
+          <w:lang w:val="en-US"/>
+        </w:rPr>
+      </w:pPr>
+      <w:r>
+        <w:rPr>
+          <w:rFonts w:ascii="Oxygen" w:hAnsi="Oxygen"/>
+          <w:b/>
+          <w:lang w:val="en-US"/>
+        </w:rPr>
+        <w:t>TOGGLE TO SHOW ORG TIMETABLE TO VIEW SCHEDULED CLASSES.</w:t>
+      </w:r>
+    </w:p>
+    <w:p>
+      <w:pPr>
+        <w:rPr>
+          <w:rFonts w:ascii="Oxygen" w:hAnsi="Oxygen"/>
+          <w:b/>
+          <w:lang w:val="en-US"/>
+        </w:rPr>
+      </w:pPr>
+    </w:p>
+    <w:p>
+      <w:pPr>
+        <w:rPr>
+          <w:rFonts w:ascii="Oxygen" w:hAnsi="Oxygen"/>
+          <w:b/>
+          <w:lang w:val="en-US"/>
+        </w:rPr>
+      </w:pPr>
+    </w:p>
+    <w:p>
+      <w:pPr>
+        <w:pStyle w:val="ListParagraph"/>
+        <w:numPr>
+          <w:ilvl w:val="0"/>
+          <w:numId w:val="2"/>
+        </w:numPr>
+        <w:rPr>
+          <w:rFonts w:ascii="Oxygen" w:hAnsi="Oxygen"/>
+          <w:b/>
+          <w:lang w:val="en-US"/>
+        </w:rPr>
+      </w:pPr>
+      <w:bookmarkStart w:id="0" w:name="_GoBack"/>
+      <w:bookmarkEnd w:id="0"/>
+      <w:r>
+        <w:rPr>
+          <w:rFonts w:ascii="Oxygen" w:hAnsi="Oxygen"/>
+          <w:b/>
+          <w:lang w:val="en-US"/>
+        </w:rPr>
+        <w:lastRenderedPageBreak/>
+        <w:t xml:space="preserve">HOW TO FETCH ATTENDANCE DATA FROM THE CLASSPLUS APP                                                                                  </w:t>
+      </w:r>
+    </w:p>
+    <w:p>
+      <w:pPr>
+        <w:rPr>
+          <w:rFonts w:ascii="Oxygen" w:hAnsi="Oxygen"/>
+          <w:b/>
+          <w:lang w:val="en-US"/>
+        </w:rPr>
+      </w:pPr>
+    </w:p>
+    <w:p>
+      <w:pPr>
+        <w:rPr>
+          <w:rFonts w:ascii="Oxygen" w:hAnsi="Oxygen"/>
+          <w:b/>
+          <w:lang w:val="en-US"/>
+        </w:rPr>
+      </w:pPr>
+      <w:r>
+        <w:rPr>
+          <w:noProof/>
+          <w:lang w:eastAsia="en-AU"/>
+        </w:rPr>
+        <mc:AlternateContent>
+          <mc:Choice Requires="wps">
+            <w:drawing>
+              <wp:anchor distT="0" distB="0" distL="114300" distR="114300" simplePos="0" relativeHeight="251671552" behindDoc="0" locked="0" layoutInCell="1" allowOverlap="1" wp14:anchorId="4E75672D" wp14:editId="09040E6E">
+                <wp:simplePos x="0" y="0"/>
+                <wp:positionH relativeFrom="margin">
+                  <wp:posOffset>4409268</wp:posOffset>
+                </wp:positionH>
+                <wp:positionV relativeFrom="paragraph">
+                  <wp:posOffset>1322092</wp:posOffset>
+                </wp:positionV>
+                <wp:extent cx="1177871" cy="356374"/>
+                <wp:effectExtent l="0" t="0" r="22860" b="24765"/>
+                <wp:wrapNone/>
+                <wp:docPr id="10" name="Oval 10"/>
+                <wp:cNvGraphicFramePr/>
+                <a:graphic xmlns:a="http://schemas.openxmlformats.org/drawingml/2006/main">
+                  <a:graphicData uri="http://schemas.microsoft.com/office/word/2010/wordprocessingShape">
+                    <wps:wsp>
+                      <wps:cNvSpPr/>
+                      <wps:spPr>
+                        <a:xfrm>
+                          <a:off x="0" y="0"/>
+                          <a:ext cx="1177871" cy="356374"/>
+                        </a:xfrm>
+                        <a:prstGeom prst="ellipse">
+                          <a:avLst/>
+                        </a:prstGeom>
+                        <a:noFill/>
+                        <a:ln>
+                          <a:solidFill>
+                            <a:srgbClr val="FF0000"/>
+                          </a:solidFill>
+                        </a:ln>
+                      </wps:spPr>
+                      <wps:style>
+                        <a:lnRef idx="2">
+                          <a:schemeClr val="accent1">
+                            <a:shade val="50000"/>
+                          </a:schemeClr>
+                        </a:lnRef>
+                        <a:fillRef idx="1">
+                          <a:schemeClr val="accent1"/>
+                        </a:fillRef>
+                        <a:effectRef idx="0">
+                          <a:schemeClr val="accent1"/>
+                        </a:effectRef>
+                        <a:fontRef idx="minor">
+                          <a:schemeClr val="lt1"/>
+                        </a:fontRef>
+                      </wps:style>
+                      <wps:bodyPr rot="0" spcFirstLastPara="0" vertOverflow="overflow" horzOverflow="overflow" vert="horz" wrap="square" lIns="91440" tIns="45720" rIns="91440" bIns="45720" numCol="1" spcCol="0" rtlCol="0" fromWordArt="0" anchor="ctr" anchorCtr="0" forceAA="0" compatLnSpc="1">
+                        <a:prstTxWarp prst="textNoShape">
+                          <a:avLst/>
+                        </a:prstTxWarp>
+                        <a:noAutofit/>
+                      </wps:bodyPr>
+                    </wps:wsp>
+                  </a:graphicData>
+                </a:graphic>
+                <wp14:sizeRelH relativeFrom="margin">
+                  <wp14:pctWidth>0</wp14:pctWidth>
+                </wp14:sizeRelH>
+                <wp14:sizeRelV relativeFrom="margin">
+                  <wp14:pctHeight>0</wp14:pctHeight>
+                </wp14:sizeRelV>
+              </wp:anchor>
+            </w:drawing>
+          </mc:Choice>
+          <mc:Fallback>
+            <w:pict>
+              <v:oval w14:anchorId="45542C53" id="Oval 10" o:spid="_x0000_s1026" style="position:absolute;margin-left:347.2pt;margin-top:104.1pt;width:92.75pt;height:28.05pt;z-index:251671552;visibility:visible;mso-wrap-style:square;mso-width-percent:0;mso-height-percent:0;mso-wrap-distance-left:9pt;mso-wrap-distance-top:0;mso-wrap-distance-right:9pt;mso-wrap-distance-bottom:0;mso-position-horizontal:absolute;mso-position-horizontal-relative:margin;mso-position-vertical:absolute;mso-position-vertical-relative:text;mso-width-percent:0;mso-height-percent:0;mso-width-relative:margin;mso-height-relative:margin;v-text-anchor:middle" o:gfxdata="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" filled="f" strokecolor="red" strokeweight="1pt">
+                <v:stroke joinstyle="miter"/>
+                <w10:wrap anchorx="margin"/>
+              </v:oval>
+            </w:pict>
+          </mc:Fallback>
+        </mc:AlternateContent>
+      </w:r>
+      <w:r>
+        <w:rPr>
+          <w:noProof/>
+          <w:lang w:eastAsia="en-AU"/>
+        </w:rPr>
+        <mc:AlternateContent>
+          <mc:Choice Requires="wps">
+            <w:drawing>
+              <wp:anchor distT="0" distB="0" distL="114300" distR="114300" simplePos="0" relativeHeight="251670528" behindDoc="0" locked="0" layoutInCell="1" allowOverlap="1" wp14:anchorId="7BAA46B5" wp14:editId="4E678929">
+                <wp:simplePos x="0" y="0"/>
+                <wp:positionH relativeFrom="margin">
+                  <wp:align>left</wp:align>
+                </wp:positionH>
+                <wp:positionV relativeFrom="paragraph">
+                  <wp:posOffset>1709356</wp:posOffset>
+                </wp:positionV>
+                <wp:extent cx="891153" cy="309966"/>
+                <wp:effectExtent l="0" t="0" r="23495" b="13970"/>
+                <wp:wrapNone/>
+                <wp:docPr id="9" name="Oval 9"/>
+                <wp:cNvGraphicFramePr/>
+                <a:graphic xmlns:a="http://schemas.openxmlformats.org/drawingml/2006/main">
+                  <a:graphicData uri="http://schemas.microsoft.com/office/word/2010/wordprocessingShape">
+                    <wps:wsp>
+                      <wps:cNvSpPr/>
+                      <wps:spPr>
+                        <a:xfrm>
+                          <a:off x="0" y="0"/>
+                          <a:ext cx="891153" cy="309966"/>
+                        </a:xfrm>
+                        <a:prstGeom prst="ellipse">
+                          <a:avLst/>
+                        </a:prstGeom>
+                        <a:noFill/>
+                        <a:ln>
+                          <a:solidFill>
+                            <a:srgbClr val="FF0000"/>
+                          </a:solidFill>
+                        </a:ln>
+                      </wps:spPr>
+                      <wps:style>
+                        <a:lnRef idx="2">
+                          <a:schemeClr val="accent1">
+                            <a:shade val="50000"/>
+                          </a:schemeClr>
+                        </a:lnRef>
+                        <a:fillRef idx="1">
+                          <a:schemeClr val="accent1"/>
+                        </a:fillRef>
+                        <a:effectRef idx="0">
+                          <a:schemeClr val="accent1"/>
+                        </a:effectRef>
+                        <a:fontRef idx="minor">
+                          <a:schemeClr val="lt1"/>
+                        </a:fontRef>
+                      </wps:style>
+                      <wps:bodyPr rot="0" spcFirstLastPara="0" vertOverflow="overflow" horzOverflow="overflow" vert="horz" wrap="square" lIns="91440" tIns="45720" rIns="91440" bIns="45720" numCol="1" spcCol="0" rtlCol="0" fromWordArt="0" anchor="ctr" anchorCtr="0" forceAA="0" compatLnSpc="1">
+                        <a:prstTxWarp prst="textNoShape">
+                          <a:avLst/>
+                        </a:prstTxWarp>
+                        <a:noAutofit/>
+                      </wps:bodyPr>
+                    </wps:wsp>
+                  </a:graphicData>
+                </a:graphic>
+                <wp14:sizeRelH relativeFrom="margin">
+                  <wp14:pctWidth>0</wp14:pctWidth>
+                </wp14:sizeRelH>
+                <wp14:sizeRelV relativeFrom="margin">
+                  <wp14:pctHeight>0</wp14:pctHeight>
+                </wp14:sizeRelV>
+              </wp:anchor>
+            </w:drawing>
+          </mc:Choice>
+          <mc:Fallback>
+            <w:pict>
+              <v:oval w14:anchorId="46C6BEE1" id="Oval 9" o:spid="_x0000_s1026" style="position:absolute;margin-left:0;margin-top:134.6pt;width:70.15pt;height:24.4pt;z-index:251670528;visibility:visible;mso-wrap-style:square;mso-width-percent:0;mso-height-percent:0;mso-wrap-distance-left:9pt;mso-wrap-distance-top:0;mso-wrap-distance-right:9pt;mso-wrap-distance-bottom:0;mso-position-horizontal:left;mso-position-horizontal-relative:margin;mso-position-vertical:absolute;mso-position-vertical-relative:text;mso-width-percent:0;mso-height-percent:0;mso-width-relative:margin;mso-height-relative:margin;v-text-anchor:middle" o:gfxdata="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" filled="f" strokecolor="red" strokeweight="1pt">
+                <v:stroke joinstyle="miter"/>
+                <w10:wrap anchorx="margin"/>
+              </v:oval>
+            </w:pict>
+          </mc:Fallback>
+        </mc:AlternateContent>
+      </w:r>
+      <w:r>
+        <w:rPr>
+          <w:rFonts w:ascii="Oxygen" w:hAnsi="Oxygen"/>
+          <w:b/>
+          <w:noProof/>
+          <w:highlight w:val="red"/>
+          <w:lang w:eastAsia="en-AU"/>
+        </w:rPr>
+        <w:drawing>
+          <wp:inline distT="0" distB="0" distL="0" distR="0" wp14:anchorId="7505CA06" wp14:editId="7A244A1A">
+            <wp:extent cx="5731510" cy="2759075"/>
+            <wp:effectExtent l="0" t="0" r="2540" b="3175"/>
+            <wp:docPr id="5" name="Picture 5"/>
+            <wp:cNvGraphicFramePr>
+              <a:graphicFrameLocks xmlns:a="http://schemas.openxmlformats.org/drawingml/2006/main" noChangeAspect="1"/>
+            </wp:cNvGraphicFramePr>
+            <a:graphic xmlns:a="http://schemas.openxmlformats.org/drawingml/2006/main">
+              <a:graphicData uri="http://schemas.openxmlformats.org/drawingml/2006/picture">
+                <pic:pic xmlns:pic="http://schemas.openxmlformats.org/drawingml/2006/picture">
+                  <pic:nvPicPr>
+                    <pic:cNvPr id="3" name="Screenshot 2023-10-17 144315.png"/>
+                    <pic:cNvPicPr/>
+                  </pic:nvPicPr>
+                  <pic:blipFill>
+                    <a:blip r:embed="rId14" cstate="print">
+                      <a:extLst>
+                        <a:ext uri="{28A0092B-C50C-407E-A947-70E740481C1C}">
+                          <a14:useLocalDpi xmlns:a14="http://schemas.microsoft.com/office/drawing/2010/main" val="0"/>
+                        </a:ext>
+                      </a:extLst>
+                    </a:blip>
+                    <a:stretch>
+                      <a:fillRect/>
+                    </a:stretch>
+                  </pic:blipFill>
+                  <pic:spPr>
+                    <a:xfrm>
+                      <a:off x="0" y="0"/>
+                      <a:ext cx="5731510" cy="2759075"/>
+                    </a:xfrm>
+                    <a:prstGeom prst="rect">
+                      <a:avLst/>
+                    </a:prstGeom>
+                  </pic:spPr>
+                </pic:pic>
+              </a:graphicData>
+            </a:graphic>
+          </wp:inline>
+        </w:drawing>
+      </w:r>
+    </w:p>
+    <w:p>
+      <w:pPr>
+        <w:rPr>
+          <w:rFonts w:ascii="Oxygen" w:hAnsi="Oxygen"/>
+          <w:b/>
+          <w:lang w:val="en-US"/>
+        </w:rPr>
+      </w:pPr>
+    </w:p>
+    <w:p>
+      <w:pPr>
+        <w:rPr>
+          <w:rFonts w:ascii="Oxygen" w:hAnsi="Oxygen"/>
+          <w:b/>
+          <w:lang w:val="en-US"/>
+        </w:rPr>
+      </w:pPr>
+      <w:r>
+        <w:rPr>
+          <w:noProof/>
+          <w:lang w:eastAsia="en-AU"/>
+        </w:rPr>
+        <mc:AlternateContent>
+          <mc:Choice Requires="wps">
+            <w:drawing>
+              <wp:anchor distT="0" distB="0" distL="114300" distR="114300" simplePos="0" relativeHeight="251673600" behindDoc="0" locked="0" layoutInCell="1" allowOverlap="1" wp14:anchorId="5D3BC673" wp14:editId="5938FF1F">
+                <wp:simplePos x="0" y="0"/>
+                <wp:positionH relativeFrom="margin">
+                  <wp:posOffset>3314065</wp:posOffset>
+                </wp:positionH>
+                <wp:positionV relativeFrom="paragraph">
+                  <wp:posOffset>2254002</wp:posOffset>
+                </wp:positionV>
+                <wp:extent cx="1177290" cy="356235"/>
+                <wp:effectExtent l="0" t="0" r="22860" b="24765"/>
+                <wp:wrapNone/>
+                <wp:docPr id="2" name="Oval 2"/>
+                <wp:cNvGraphicFramePr/>
+                <a:graphic xmlns:a="http://schemas.openxmlformats.org/drawingml/2006/main">
+                  <a:graphicData uri="http://schemas.microsoft.com/office/word/2010/wordprocessingShape">
+                    <wps:wsp>
+                      <wps:cNvSpPr/>
+                      <wps:spPr>
+                        <a:xfrm>
+                          <a:off x="0" y="0"/>
+                          <a:ext cx="1177290" cy="356235"/>
+                        </a:xfrm>
+                        <a:prstGeom prst="ellipse">
+                          <a:avLst/>
+                        </a:prstGeom>
+                        <a:noFill/>
+                        <a:ln>
+                          <a:solidFill>
+                            <a:srgbClr val="FF0000"/>
+                          </a:solidFill>
+                        </a:ln>
+                      </wps:spPr>
+                      <wps:style>
+                        <a:lnRef idx="2">
+                          <a:schemeClr val="accent1">
+                            <a:shade val="50000"/>
+                          </a:schemeClr>
+                        </a:lnRef>
+                        <a:fillRef idx="1">
+                          <a:schemeClr val="accent1"/>
+                        </a:fillRef>
+                        <a:effectRef idx="0">
+                          <a:schemeClr val="accent1"/>
+                        </a:effectRef>
+                        <a:fontRef idx="minor">
+                          <a:schemeClr val="lt1"/>
+                        </a:fontRef>
+                      </wps:style>
+                      <wps:bodyPr rot="0" spcFirstLastPara="0" vertOverflow="overflow" horzOverflow="overflow" vert="horz" wrap="square" lIns="91440" tIns="45720" rIns="91440" bIns="45720" numCol="1" spcCol="0" rtlCol="0" fromWordArt="0" anchor="ctr" anchorCtr="0" forceAA="0" compatLnSpc="1">
+                        <a:prstTxWarp prst="textNoShape">
+                          <a:avLst/>
+                        </a:prstTxWarp>
+                        <a:noAutofit/>
+                      </wps:bodyPr>
+                    </wps:wsp>
+                  </a:graphicData>
+                </a:graphic>
+                <wp14:sizeRelH relativeFrom="margin">
+                  <wp14:pctWidth>0</wp14:pctWidth>
+                </wp14:sizeRelH>
+                <wp14:sizeRelV relativeFrom="margin">
+                  <wp14:pctHeight>0</wp14:pctHeight>
+                </wp14:sizeRelV>
+              </wp:anchor>
+            </w:drawing>
+          </mc:Choice>
+          <mc:Fallback>
+            <w:pict>
+              <v:oval w14:anchorId="5FF486F6" id="Oval 2" o:spid="_x0000_s1026" style="position:absolute;margin-left:260.95pt;margin-top:177.5pt;width:92.7pt;height:28.05pt;z-index:251673600;visibility:visible;mso-wrap-style:square;mso-width-percent:0;mso-height-percent:0;mso-wrap-distance-left:9pt;mso-wrap-distance-top:0;mso-wrap-distance-right:9pt;mso-wrap-distance-bottom:0;mso-position-horizontal:absolute;mso-position-horizontal-relative:margin;mso-position-vertical:absolute;mso-position-vertical-relative:text;mso-width-percent:0;mso-height-percent:0;mso-width-relative:margin;mso-height-relative:margin;v-text-anchor:middle" o:gfxdata="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" filled="f" strokecolor="red" strokeweight="1pt">
+                <v:stroke joinstyle="miter"/>
+                <w10:wrap anchorx="margin"/>
+              </v:oval>
+            </w:pict>
+          </mc:Fallback>
+        </mc:AlternateContent>
+      </w:r>
+      <w:r>
+        <w:rPr>
+          <w:noProof/>
+          <w:lang w:eastAsia="en-AU"/>
+        </w:rPr>
+        <mc:AlternateContent>
+          <mc:Choice Requires="wps">
+            <w:drawing>
+              <wp:anchor distT="0" distB="0" distL="114300" distR="114300" simplePos="0" relativeHeight="251672576" behindDoc="0" locked="0" layoutInCell="1" allowOverlap="1" wp14:anchorId="7AA01DD4" wp14:editId="6BA5387D">
+                <wp:simplePos x="0" y="0"/>
+                <wp:positionH relativeFrom="margin">
+                  <wp:posOffset>139485</wp:posOffset>
+                </wp:positionH>
+                <wp:positionV relativeFrom="paragraph">
+                  <wp:posOffset>1143978</wp:posOffset>
+                </wp:positionV>
+                <wp:extent cx="627681" cy="263385"/>
+                <wp:effectExtent l="0" t="0" r="20320" b="22860"/>
+                <wp:wrapNone/>
+                <wp:docPr id="4" name="Oval 4"/>
+                <wp:cNvGraphicFramePr/>
+                <a:graphic xmlns:a="http://schemas.openxmlformats.org/drawingml/2006/main">
+                  <a:graphicData uri="http://schemas.microsoft.com/office/word/2010/wordprocessingShape">
+                    <wps:wsp>
+                      <wps:cNvSpPr/>
+                      <wps:spPr>
+                        <a:xfrm>
+                          <a:off x="0" y="0"/>
+                          <a:ext cx="627681" cy="263385"/>
+                        </a:xfrm>
+                        <a:prstGeom prst="ellipse">
+                          <a:avLst/>
+                        </a:prstGeom>
+                        <a:noFill/>
+                        <a:ln>
+                          <a:solidFill>
+                            <a:srgbClr val="FF0000"/>
+                          </a:solidFill>
+                        </a:ln>
+                      </wps:spPr>
+                      <wps:style>
+                        <a:lnRef idx="2">
+                          <a:schemeClr val="accent1">
+                            <a:shade val="50000"/>
+                          </a:schemeClr>
+                        </a:lnRef>
+                        <a:fillRef idx="1">
+                          <a:schemeClr val="accent1"/>
+                        </a:fillRef>
+                        <a:effectRef idx="0">
+                          <a:schemeClr val="accent1"/>
+                        </a:effectRef>
+                        <a:fontRef idx="minor">
+                          <a:schemeClr val="lt1"/>
+                        </a:fontRef>
+                      </wps:style>
+                      <wps:bodyPr rot="0" spcFirstLastPara="0" vertOverflow="overflow" horzOverflow="overflow" vert="horz" wrap="square" lIns="91440" tIns="45720" rIns="91440" bIns="45720" numCol="1" spcCol="0" rtlCol="0" fromWordArt="0" anchor="ctr" anchorCtr="0" forceAA="0" compatLnSpc="1">
+                        <a:prstTxWarp prst="textNoShape">
+                          <a:avLst/>
+                        </a:prstTxWarp>
+                        <a:noAutofit/>
+                      </wps:bodyPr>
+                    </wps:wsp>
+                  </a:graphicData>
+                </a:graphic>
+                <wp14:sizeRelH relativeFrom="margin">
+                  <wp14:pctWidth>0</wp14:pctWidth>
+                </wp14:sizeRelH>
+                <wp14:sizeRelV relativeFrom="margin">
+                  <wp14:pctHeight>0</wp14:pctHeight>
+                </wp14:sizeRelV>
+              </wp:anchor>
+            </w:drawing>
+          </mc:Choice>
+          <mc:Fallback>
+            <w:pict>
+              <v:oval w14:anchorId="6B40856F" id="Oval 4" o:spid="_x0000_s1026" style="position:absolute;margin-left:11pt;margin-top:90.1pt;width:49.4pt;height:20.75pt;z-index:251672576;visibility:visible;mso-wrap-style:square;mso-width-percent:0;mso-height-percent:0;mso-wrap-distance-left:9pt;mso-wrap-distance-top:0;mso-wrap-distance-right:9pt;mso-wrap-distance-bottom:0;mso-position-horizontal:absolute;mso-position-horizontal-relative:margin;mso-position-vertical:absolute;mso-position-vertical-relative:text;mso-width-percent:0;mso-height-percent:0;mso-width-relative:margin;mso-height-relative:margin;v-text-anchor:middle" o:gfxdata="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" filled="f" strokecolor="red" strokeweight="1pt">
+                <v:stroke joinstyle="miter"/>
+                <w10:wrap anchorx="margin"/>
+              </v:oval>
+            </w:pict>
+          </mc:Fallback>
+        </mc:AlternateContent>
+      </w:r>
+      <w:r>
+        <w:rPr>
+          <w:rFonts w:ascii="Oxygen" w:hAnsi="Oxygen"/>
+          <w:b/>
+          <w:noProof/>
+          <w:lang w:eastAsia="en-AU"/>
+        </w:rPr>
+        <w:drawing>
+          <wp:inline distT="0" distB="0" distL="0" distR="0" wp14:anchorId="3C74F198" wp14:editId="6D653A7E">
+            <wp:extent cx="2027473" cy="2575560"/>
+            <wp:effectExtent l="0" t="0" r="0" b="0"/>
+            <wp:docPr id="7" name="Picture 7"/>
+            <wp:cNvGraphicFramePr>
+              <a:graphicFrameLocks xmlns:a="http://schemas.openxmlformats.org/drawingml/2006/main" noChangeAspect="1"/>
+            </wp:cNvGraphicFramePr>
+            <a:graphic xmlns:a="http://schemas.openxmlformats.org/drawingml/2006/main">
+              <a:graphicData uri="http://schemas.openxmlformats.org/drawingml/2006/picture">
+                <pic:pic xmlns:pic="http://schemas.openxmlformats.org/drawingml/2006/picture">
+                  <pic:nvPicPr>
+                    <pic:cNvPr id="4" name="Screenshot 2023-10-17 144151.png"/>
+                    <pic:cNvPicPr/>
+                  </pic:nvPicPr>
+                  <pic:blipFill>
+                    <a:blip r:embed="rId15" cstate="print">
+                      <a:extLst>
+                        <a:ext uri="{28A0092B-C50C-407E-A947-70E740481C1C}">
+                          <a14:useLocalDpi xmlns:a14="http://schemas.microsoft.com/office/drawing/2010/main" val="0"/>
+                        </a:ext>
+                      </a:extLst>
+                    </a:blip>
+                    <a:stretch>
+                      <a:fillRect/>
+                    </a:stretch>
+                  </pic:blipFill>
+                  <pic:spPr>
+                    <a:xfrm>
+                      <a:off x="0" y="0"/>
+                      <a:ext cx="2042817" cy="2595052"/>
+                    </a:xfrm>
+                    <a:prstGeom prst="rect">
+                      <a:avLst/>
+                    </a:prstGeom>
+                  </pic:spPr>
+                </pic:pic>
+              </a:graphicData>
+            </a:graphic>
+          </wp:inline>
+        </w:drawing>
+      </w:r>
+      <w:r>
+        <w:rPr>
+          <w:rFonts w:ascii="Oxygen" w:hAnsi="Oxygen"/>
+          <w:b/>
+          <w:lang w:val="en-US"/>
+        </w:rPr>
+        <w:t xml:space="preserve">     </w:t>
+      </w:r>
+      <w:r>
+        <w:rPr>
+          <w:rFonts w:ascii="Oxygen" w:hAnsi="Oxygen"/>
+          <w:b/>
+          <w:noProof/>
+          <w:lang w:eastAsia="en-AU"/>
+        </w:rPr>
+        <w:drawing>
+          <wp:inline distT="0" distB="0" distL="0" distR="0" wp14:anchorId="5F81F1A7" wp14:editId="17207381">
+            <wp:extent cx="2053526" cy="2591139"/>
+            <wp:effectExtent l="0" t="0" r="4445" b="0"/>
+            <wp:docPr id="8" name="Picture 8"/>
+            <wp:cNvGraphicFramePr>
+              <a:graphicFrameLocks xmlns:a="http://schemas.openxmlformats.org/drawingml/2006/main" noChangeAspect="1"/>
+            </wp:cNvGraphicFramePr>
+            <a:graphic xmlns:a="http://schemas.openxmlformats.org/drawingml/2006/main">
+              <a:graphicData uri="http://schemas.openxmlformats.org/drawingml/2006/picture">
+                <pic:pic xmlns:pic="http://schemas.openxmlformats.org/drawingml/2006/picture">
+                  <pic:nvPicPr>
+                    <pic:cNvPr id="5" name="Screenshot 2023-10-17 144225.png"/>
+                    <pic:cNvPicPr/>
+                  </pic:nvPicPr>
+                  <pic:blipFill>
+                    <a:blip r:embed="rId16" cstate="print">
+                      <a:extLst>
+                        <a:ext uri="{28A0092B-C50C-407E-A947-70E740481C1C}">
+                          <a14:useLocalDpi xmlns:a14="http://schemas.microsoft.com/office/drawing/2010/main" val="0"/>
+                        </a:ext>
+                      </a:extLst>
+                    </a:blip>
+                    <a:stretch>
+                      <a:fillRect/>
+                    </a:stretch>
+                  </pic:blipFill>
+                  <pic:spPr>
+                    <a:xfrm>
+                      <a:off x="0" y="0"/>
+                      <a:ext cx="2087002" cy="2633379"/>
+                    </a:xfrm>
+                    <a:prstGeom prst="rect">
+                      <a:avLst/>
+                    </a:prstGeom>
+                  </pic:spPr>
+                </pic:pic>
+              </a:graphicData>
+            </a:graphic>
+          </wp:inline>
+        </w:drawing>
+      </w:r>
+    </w:p>
+    <w:p>
+      <w:pPr>
+        <w:rPr>
+          <w:rFonts w:ascii="Oxygen" w:hAnsi="Oxygen"/>
+          <w:b/>
+          <w:lang w:val="en-US"/>
+        </w:rPr>
+      </w:pPr>
+    </w:p>
+    <w:p>
+      <w:pPr>
+        <w:rPr>
+          <w:rFonts w:ascii="Oxygen" w:hAnsi="Oxygen"/>
+          <w:b/>
+          <w:lang w:val="en-US"/>
+        </w:rPr>
+      </w:pPr>
+    </w:p>
+    <w:p>
+      <w:pPr>
+        <w:pStyle w:val="NoSpacing"/>
+        <w:rPr>
+          <w:b/>
+          <w:bCs/>
+          <w:sz w:val="28"/>
+          <w:szCs w:val="28"/>
+          <w:u w:val="single"/>
+        </w:rPr>
+      </w:pPr>
     </w:p>
     <w:p/>
     <w:sectPr>
@@ -557,8 +2641,273 @@
 </w:document>
 </file>
 
+<file path=word/numbering.xml><?xml version="1.0" encoding="utf-8"?>
+<w:numbering xmlns:wpc="http://schemas.microsoft.com/office/word/2010/wordprocessingCanvas" xmlns:mc="http://schemas.openxmlformats.org/markup-compatibility/2006" xmlns:o="urn:schemas-microsoft-com:office:office" xmlns:r="http://schemas.openxmlformats.org/officeDocument/2006/relationships" xmlns:m="http://schemas.openxmlformats.org/officeDocument/2006/math" xmlns:v="urn:schemas-microsoft-com:vml" xmlns:wp14="http://schemas.microsoft.com/office/word/2010/wordprocessingDrawing" xmlns:wp="http://schemas.openxmlformats.org/drawingml/2006/wordprocessingDrawing" xmlns:w10="urn:schemas-microsoft-com:office:word" xmlns:w="http://schemas.openxmlformats.org/wordprocessingml/2006/main" xmlns:w14="http://schemas.microsoft.com/office/word/2010/wordml" xmlns:w15="http://schemas.microsoft.com/office/word/2012/wordml" xmlns:wpg="http://schemas.microsoft.com/office/word/2010/wordprocessingGroup" xmlns:wpi="http://schemas.microsoft.com/office/word/2010/wordprocessingInk" xmlns:wne="http://schemas.microsoft.com/office/word/2006/wordml" xmlns:wps="http://schemas.microsoft.com/office/word/2010/wordprocessingShape" mc:Ignorable="w14 w15 wp14">
+  <w:numPicBullet w:numPicBulletId="0">
+    <w:pict>
+      <v:shapetype id="_x0000_t75" coordsize="21600,21600" o:spt="75" o:preferrelative="t" path="m@4@5l@4@11@9@11@9@5xe" filled="f" stroked="f">
+        <v:stroke joinstyle="miter"/>
+        <v:formulas>
+          <v:f eqn="if lineDrawn pixelLineWidth 0"/>
+          <v:f eqn="sum @0 1 0"/>
+          <v:f eqn="sum 0 0 @1"/>
+          <v:f eqn="prod @2 1 2"/>
+          <v:f eqn="prod @3 21600 pixelWidth"/>
+          <v:f eqn="prod @3 21600 pixelHeight"/>
+          <v:f eqn="sum @0 0 1"/>
+          <v:f eqn="prod @6 1 2"/>
+          <v:f eqn="prod @7 21600 pixelWidth"/>
+          <v:f eqn="sum @8 21600 0"/>
+          <v:f eqn="prod @7 21600 pixelHeight"/>
+          <v:f eqn="sum @10 21600 0"/>
+        </v:formulas>
+        <v:path o:extrusionok="f" gradientshapeok="t" o:connecttype="rect"/>
+        <o:lock v:ext="edit" aspectratio="t"/>
+      </v:shapetype>
+      <v:shape id="_x0000_i1034" type="#_x0000_t75" style="width:11.35pt;height:11.35pt" o:bullet="t">
+        <v:imagedata r:id="rId1" o:title="mso9060"/>
+      </v:shape>
+    </w:pict>
+  </w:numPicBullet>
+  <w:abstractNum w:abstractNumId="0">
+    <w:nsid w:val="7DC966D6"/>
+    <w:multiLevelType w:val="hybridMultilevel"/>
+    <w:tmpl w:val="18CE0800"/>
+    <w:lvl w:ilvl="0" w:tplc="0C090007">
+      <w:start w:val="1"/>
+      <w:numFmt w:val="bullet"/>
+      <w:lvlText w:val=""/>
+      <w:lvlPicBulletId w:val="0"/>
+      <w:lvlJc w:val="left"/>
+      <w:pPr>
+        <w:ind w:left="720" w:hanging="360"/>
+      </w:pPr>
+      <w:rPr>
+        <w:rFonts w:ascii="Symbol" w:hAnsi="Symbol" w:hint="default"/>
+      </w:rPr>
+    </w:lvl>
+    <w:lvl w:ilvl="1" w:tplc="0C090003" w:tentative="1">
+      <w:start w:val="1"/>
+      <w:numFmt w:val="bullet"/>
+      <w:lvlText w:val="o"/>
+      <w:lvlJc w:val="left"/>
+      <w:pPr>
+        <w:ind w:left="1440" w:hanging="360"/>
+      </w:pPr>
+      <w:rPr>
+        <w:rFonts w:ascii="Courier New" w:hAnsi="Courier New" w:cs="Courier New" w:hint="default"/>
+      </w:rPr>
+    </w:lvl>
+    <w:lvl w:ilvl="2" w:tplc="0C090005" w:tentative="1">
+      <w:start w:val="1"/>
+      <w:numFmt w:val="bullet"/>
+      <w:lvlText w:val=""/>
+      <w:lvlJc w:val="left"/>
+      <w:pPr>
+        <w:ind w:left="2160" w:hanging="360"/>
+      </w:pPr>
+      <w:rPr>
+        <w:rFonts w:ascii="Wingdings" w:hAnsi="Wingdings" w:hint="default"/>
+      </w:rPr>
+    </w:lvl>
+    <w:lvl w:ilvl="3" w:tplc="0C090001" w:tentative="1">
+      <w:start w:val="1"/>
+      <w:numFmt w:val="bullet"/>
+      <w:lvlText w:val=""/>
+      <w:lvlJc w:val="left"/>
+      <w:pPr>
+        <w:ind w:left="2880" w:hanging="360"/>
+      </w:pPr>
+      <w:rPr>
+        <w:rFonts w:ascii="Symbol" w:hAnsi="Symbol" w:hint="default"/>
+      </w:rPr>
+    </w:lvl>
+    <w:lvl w:ilvl="4" w:tplc="0C090003" w:tentative="1">
+      <w:start w:val="1"/>
+      <w:numFmt w:val="bullet"/>
+      <w:lvlText w:val="o"/>
+      <w:lvlJc w:val="left"/>
+      <w:pPr>
+        <w:ind w:left="3600" w:hanging="360"/>
+      </w:pPr>
+      <w:rPr>
+        <w:rFonts w:ascii="Courier New" w:hAnsi="Courier New" w:cs="Courier New" w:hint="default"/>
+      </w:rPr>
+    </w:lvl>
+    <w:lvl w:ilvl="5" w:tplc="0C090005" w:tentative="1">
+      <w:start w:val="1"/>
+      <w:numFmt w:val="bullet"/>
+      <w:lvlText w:val=""/>
+      <w:lvlJc w:val="left"/>
+      <w:pPr>
+        <w:ind w:left="4320" w:hanging="360"/>
+      </w:pPr>
+      <w:rPr>
+        <w:rFonts w:ascii="Wingdings" w:hAnsi="Wingdings" w:hint="default"/>
+      </w:rPr>
+    </w:lvl>
+    <w:lvl w:ilvl="6" w:tplc="0C090001" w:tentative="1">
+      <w:start w:val="1"/>
+      <w:numFmt w:val="bullet"/>
+      <w:lvlText w:val=""/>
+      <w:lvlJc w:val="left"/>
+      <w:pPr>
+        <w:ind w:left="5040" w:hanging="360"/>
+      </w:pPr>
+      <w:rPr>
+        <w:rFonts w:ascii="Symbol" w:hAnsi="Symbol" w:hint="default"/>
+      </w:rPr>
+    </w:lvl>
+    <w:lvl w:ilvl="7" w:tplc="0C090003" w:tentative="1">
+      <w:start w:val="1"/>
+      <w:numFmt w:val="bullet"/>
+      <w:lvlText w:val="o"/>
+      <w:lvlJc w:val="left"/>
+      <w:pPr>
+        <w:ind w:left="5760" w:hanging="360"/>
+      </w:pPr>
+      <w:rPr>
+        <w:rFonts w:ascii="Courier New" w:hAnsi="Courier New" w:cs="Courier New" w:hint="default"/>
+      </w:rPr>
+    </w:lvl>
+    <w:lvl w:ilvl="8" w:tplc="0C090005" w:tentative="1">
+      <w:start w:val="1"/>
+      <w:numFmt w:val="bullet"/>
+      <w:lvlText w:val=""/>
+      <w:lvlJc w:val="left"/>
+      <w:pPr>
+        <w:ind w:left="6480" w:hanging="360"/>
+      </w:pPr>
+      <w:rPr>
+        <w:rFonts w:ascii="Wingdings" w:hAnsi="Wingdings" w:hint="default"/>
+      </w:rPr>
+    </w:lvl>
+  </w:abstractNum>
+  <w:abstractNum w:abstractNumId="1">
+    <w:nsid w:val="7FD13C1E"/>
+    <w:multiLevelType w:val="hybridMultilevel"/>
+    <w:tmpl w:val="F5E03F28"/>
+    <w:lvl w:ilvl="0" w:tplc="0C090007">
+      <w:start w:val="1"/>
+      <w:numFmt w:val="bullet"/>
+      <w:lvlText w:val=""/>
+      <w:lvlPicBulletId w:val="0"/>
+      <w:lvlJc w:val="left"/>
+      <w:pPr>
+        <w:ind w:left="720" w:hanging="360"/>
+      </w:pPr>
+      <w:rPr>
+        <w:rFonts w:ascii="Symbol" w:hAnsi="Symbol" w:hint="default"/>
+      </w:rPr>
+    </w:lvl>
+    <w:lvl w:ilvl="1" w:tplc="0C090003" w:tentative="1">
+      <w:start w:val="1"/>
+      <w:numFmt w:val="bullet"/>
+      <w:lvlText w:val="o"/>
+      <w:lvlJc w:val="left"/>
+      <w:pPr>
+        <w:ind w:left="1440" w:hanging="360"/>
+      </w:pPr>
+      <w:rPr>
+        <w:rFonts w:ascii="Courier New" w:hAnsi="Courier New" w:cs="Courier New" w:hint="default"/>
+      </w:rPr>
+    </w:lvl>
+    <w:lvl w:ilvl="2" w:tplc="0C090005" w:tentative="1">
+      <w:start w:val="1"/>
+      <w:numFmt w:val="bullet"/>
+      <w:lvlText w:val=""/>
+      <w:lvlJc w:val="left"/>
+      <w:pPr>
+        <w:ind w:left="2160" w:hanging="360"/>
+      </w:pPr>
+      <w:rPr>
+        <w:rFonts w:ascii="Wingdings" w:hAnsi="Wingdings" w:hint="default"/>
+      </w:rPr>
+    </w:lvl>
+    <w:lvl w:ilvl="3" w:tplc="0C090001" w:tentative="1">
+      <w:start w:val="1"/>
+      <w:numFmt w:val="bullet"/>
+      <w:lvlText w:val=""/>
+      <w:lvlJc w:val="left"/>
+      <w:pPr>
+        <w:ind w:left="2880" w:hanging="360"/>
+      </w:pPr>
+      <w:rPr>
+        <w:rFonts w:ascii="Symbol" w:hAnsi="Symbol" w:hint="default"/>
+      </w:rPr>
+    </w:lvl>
+    <w:lvl w:ilvl="4" w:tplc="0C090003" w:tentative="1">
+      <w:start w:val="1"/>
+      <w:numFmt w:val="bullet"/>
+      <w:lvlText w:val="o"/>
+      <w:lvlJc w:val="left"/>
+      <w:pPr>
+        <w:ind w:left="3600" w:hanging="360"/>
+      </w:pPr>
+      <w:rPr>
+        <w:rFonts w:ascii="Courier New" w:hAnsi="Courier New" w:cs="Courier New" w:hint="default"/>
+      </w:rPr>
+    </w:lvl>
+    <w:lvl w:ilvl="5" w:tplc="0C090005" w:tentative="1">
+      <w:start w:val="1"/>
+      <w:numFmt w:val="bullet"/>
+      <w:lvlText w:val=""/>
+      <w:lvlJc w:val="left"/>
+      <w:pPr>
+        <w:ind w:left="4320" w:hanging="360"/>
+      </w:pPr>
+      <w:rPr>
+        <w:rFonts w:ascii="Wingdings" w:hAnsi="Wingdings" w:hint="default"/>
+      </w:rPr>
+    </w:lvl>
+    <w:lvl w:ilvl="6" w:tplc="0C090001" w:tentative="1">
+      <w:start w:val="1"/>
+      <w:numFmt w:val="bullet"/>
+      <w:lvlText w:val=""/>
+      <w:lvlJc w:val="left"/>
+      <w:pPr>
+        <w:ind w:left="5040" w:hanging="360"/>
+      </w:pPr>
+      <w:rPr>
+        <w:rFonts w:ascii="Symbol" w:hAnsi="Symbol" w:hint="default"/>
+      </w:rPr>
+    </w:lvl>
+    <w:lvl w:ilvl="7" w:tplc="0C090003" w:tentative="1">
+      <w:start w:val="1"/>
+      <w:numFmt w:val="bullet"/>
+      <w:lvlText w:val="o"/>
+      <w:lvlJc w:val="left"/>
+      <w:pPr>
+        <w:ind w:left="5760" w:hanging="360"/>
+      </w:pPr>
+      <w:rPr>
+        <w:rFonts w:ascii="Courier New" w:hAnsi="Courier New" w:cs="Courier New" w:hint="default"/>
+      </w:rPr>
+    </w:lvl>
+    <w:lvl w:ilvl="8" w:tplc="0C090005" w:tentative="1">
+      <w:start w:val="1"/>
+      <w:numFmt w:val="bullet"/>
+      <w:lvlText w:val=""/>
+      <w:lvlJc w:val="left"/>
+      <w:pPr>
+        <w:ind w:left="6480" w:hanging="360"/>
+      </w:pPr>
+      <w:rPr>
+        <w:rFonts w:ascii="Wingdings" w:hAnsi="Wingdings" w:hint="default"/>
+      </w:rPr>
+    </w:lvl>
+  </w:abstractNum>
+  <w:num w:numId="1">
+    <w:abstractNumId w:val="1"/>
+  </w:num>
+  <w:num w:numId="2">
+    <w:abstractNumId w:val="0"/>
+  </w:num>
+</w:numbering>
+</file>
+
 <file path=word/styles.xml><?xml version="1.0" encoding="utf-8"?>
-<w:styles xmlns:mc="http://schemas.openxmlformats.org/markup-compatibility/2006" xmlns:r="http://schemas.openxmlformats.org/officeDocument/2006/relationships" xmlns:w="http://schemas.openxmlformats.org/wordprocessingml/2006/main" xmlns:w14="http://schemas.microsoft.com/office/word/2010/wordml" xmlns:w15="http://schemas.microsoft.com/office/word/2012/wordml" xmlns:w16cex="http://schemas.microsoft.com/office/word/2018/wordml/cex" xmlns:w16cid="http://schemas.microsoft.com/office/word/2016/wordml/cid" xmlns:w16="http://schemas.microsoft.com/office/word/2018/wordml" xmlns:w16sdtdh="http://schemas.microsoft.com/office/word/2020/wordml/sdtdatahash" xmlns:w16se="http://schemas.microsoft.com/office/word/2015/wordml/symex" mc:Ignorable="w14 w15 w16se w16cid w16 w16cex w16sdtdh">
+<w:styles xmlns:mc="http://schemas.openxmlformats.org/markup-compatibility/2006" xmlns:r="http://schemas.openxmlformats.org/officeDocument/2006/relationships" xmlns:w="http://schemas.openxmlformats.org/wordprocessingml/2006/main" xmlns:w14="http://schemas.microsoft.com/office/word/2010/wordml" xmlns:w15="http://schemas.microsoft.com/office/word/2012/wordml" mc:Ignorable="w14 w15">
   <w:docDefaults>
     <w:rPrDefault>
       <w:rPr>
@@ -576,7 +2925,7 @@
       </w:pPr>
     </w:pPrDefault>
   </w:docDefaults>
-  <w:latentStyles w:defLockedState="0" w:defUIPriority="99" w:defSemiHidden="0" w:defUnhideWhenUsed="0" w:defQFormat="0" w:count="376">
+  <w:latentStyles w:defLockedState="0" w:defUIPriority="99" w:defSemiHidden="0" w:defUnhideWhenUsed="0" w:defQFormat="0" w:count="371">
     <w:lsdException w:name="Normal" w:uiPriority="0" w:qFormat="1"/>
     <w:lsdException w:name="heading 1" w:uiPriority="9" w:qFormat="1"/>
     <w:lsdException w:name="heading 2" w:semiHidden="1" w:uiPriority="9" w:unhideWhenUsed="1" w:qFormat="1"/>
@@ -948,11 +3297,6 @@
     <w:lsdException w:name="List Table 5 Dark Accent 6" w:uiPriority="50"/>
     <w:lsdException w:name="List Table 6 Colorful Accent 6" w:uiPriority="51"/>
     <w:lsdException w:name="List Table 7 Colorful Accent 6" w:uiPriority="52"/>
-    <w:lsdException w:name="Mention" w:semiHidden="1" w:unhideWhenUsed="1"/>
-    <w:lsdException w:name="Smart Hyperlink" w:semiHidden="1" w:unhideWhenUsed="1"/>
-    <w:lsdException w:name="Hashtag" w:semiHidden="1" w:unhideWhenUsed="1"/>
-    <w:lsdException w:name="Unresolved Mention" w:semiHidden="1" w:unhideWhenUsed="1"/>
-    <w:lsdException w:name="Smart Link" w:semiHidden="1" w:unhideWhenUsed="1"/>
   </w:latentStyles>
   <w:style w:type="paragraph" w:default="1" w:styleId="Normal">
     <w:name w:val="Normal"/>
@@ -1029,7 +3373,6 @@
       <w:spacing w:after="0" w:line="240" w:lineRule="auto"/>
     </w:pPr>
     <w:tblPr>
-      <w:tblInd w:w="0" w:type="nil"/>
       <w:tblBorders>
         <w:top w:val="single" w:sz="4" w:space="0" w:color="auto"/>
         <w:left w:val="single" w:sz="4" w:space="0" w:color="auto"/>
@@ -1038,6 +3381,12 @@
         <w:insideH w:val="single" w:sz="4" w:space="0" w:color="auto"/>
         <w:insideV w:val="single" w:sz="4" w:space="0" w:color="auto"/>
       </w:tblBorders>
+      <w:tblCellMar>
+        <w:top w:w="0" w:type="dxa"/>
+        <w:left w:w="108" w:type="dxa"/>
+        <w:bottom w:w="0" w:type="dxa"/>
+        <w:right w:w="108" w:type="dxa"/>
+      </w:tblCellMar>
     </w:tblPr>
   </w:style>
   <w:style w:type="character" w:styleId="Hyperlink">
@@ -1073,7 +3422,7 @@
     <w:basedOn w:val="DefaultParagraphFont"/>
     <w:rsid w:val="005F7D1F"/>
   </w:style>
-  <w:style w:type="character" w:styleId="UnresolvedMention">
+  <w:style w:type="character" w:customStyle="1" w:styleId="UnresolvedMention">
     <w:name w:val="Unresolved Mention"/>
     <w:basedOn w:val="DefaultParagraphFont"/>
     <w:uiPriority w:val="99"/>
@@ -1084,6 +3433,17 @@
       <w:color w:val="605E5C"/>
       <w:shd w:val="clear" w:color="auto" w:fill="E1DFDD"/>
     </w:rPr>
+  </w:style>
+  <w:style w:type="paragraph" w:styleId="ListParagraph">
+    <w:name w:val="List Paragraph"/>
+    <w:basedOn w:val="Normal"/>
+    <w:uiPriority w:val="34"/>
+    <w:qFormat/>
+    <w:rsid w:val="00B3416C"/>
+    <w:pPr>
+      <w:ind w:left="720"/>
+      <w:contextualSpacing/>
+    </w:pPr>
   </w:style>
 </w:styles>
 </file>

</xml_diff>

<commit_message>
Salary slip of Avishek done
Salary slip of Avishek done
</commit_message>
<xml_diff>
--- a/Offline/BusinessManagement/Information/ClassPLus/ClassPlusDetails.docx
+++ b/Offline/BusinessManagement/Information/ClassPLus/ClassPlusDetails.docx
@@ -1,12 +1,11 @@
 
 <file path=word/document.xml><?xml version="1.0" encoding="utf-8"?>
-<w:document xmlns:wpc="http://schemas.microsoft.com/office/word/2010/wordprocessingCanvas" xmlns:mc="http://schemas.openxmlformats.org/markup-compatibility/2006" xmlns:o="urn:schemas-microsoft-com:office:office" xmlns:r="http://schemas.openxmlformats.org/officeDocument/2006/relationships" xmlns:m="http://schemas.openxmlformats.org/officeDocument/2006/math" xmlns:v="urn:schemas-microsoft-com:vml" xmlns:wp14="http://schemas.microsoft.com/office/word/2010/wordprocessingDrawing" xmlns:wp="http://schemas.openxmlformats.org/drawingml/2006/wordprocessingDrawing" xmlns:w10="urn:schemas-microsoft-com:office:word" xmlns:w="http://schemas.openxmlformats.org/wordprocessingml/2006/main" xmlns:w14="http://schemas.microsoft.com/office/word/2010/wordml" xmlns:w15="http://schemas.microsoft.com/office/word/2012/wordml" xmlns:wpg="http://schemas.microsoft.com/office/word/2010/wordprocessingGroup" xmlns:wpi="http://schemas.microsoft.com/office/word/2010/wordprocessingInk" xmlns:wne="http://schemas.microsoft.com/office/word/2006/wordml" xmlns:wps="http://schemas.microsoft.com/office/word/2010/wordprocessingShape" mc:Ignorable="w14 w15 wp14">
+<w:document xmlns:wpc="http://schemas.microsoft.com/office/word/2010/wordprocessingCanvas" xmlns:cx="http://schemas.microsoft.com/office/drawing/2014/chartex" xmlns:cx1="http://schemas.microsoft.com/office/drawing/2015/9/8/chartex" xmlns:cx2="http://schemas.microsoft.com/office/drawing/2015/10/21/chartex" xmlns:cx3="http://schemas.microsoft.com/office/drawing/2016/5/9/chartex" xmlns:cx4="http://schemas.microsoft.com/office/drawing/2016/5/10/chartex" xmlns:cx5="http://schemas.microsoft.com/office/drawing/2016/5/11/chartex" xmlns:cx6="http://schemas.microsoft.com/office/drawing/2016/5/12/chartex" xmlns:cx7="http://schemas.microsoft.com/office/drawing/2016/5/13/chartex" xmlns:cx8="http://schemas.microsoft.com/office/drawing/2016/5/14/chartex" xmlns:mc="http://schemas.openxmlformats.org/markup-compatibility/2006" xmlns:aink="http://schemas.microsoft.com/office/drawing/2016/ink" xmlns:am3d="http://schemas.microsoft.com/office/drawing/2017/model3d" xmlns:o="urn:schemas-microsoft-com:office:office" xmlns:oel="http://schemas.microsoft.com/office/2019/extlst" xmlns:r="http://schemas.openxmlformats.org/officeDocument/2006/relationships" xmlns:m="http://schemas.openxmlformats.org/officeDocument/2006/math" xmlns:v="urn:schemas-microsoft-com:vml" xmlns:wp14="http://schemas.microsoft.com/office/word/2010/wordprocessingDrawing" xmlns:wp="http://schemas.openxmlformats.org/drawingml/2006/wordprocessingDrawing" xmlns:w10="urn:schemas-microsoft-com:office:word" xmlns:w="http://schemas.openxmlformats.org/wordprocessingml/2006/main" xmlns:w14="http://schemas.microsoft.com/office/word/2010/wordml" xmlns:w15="http://schemas.microsoft.com/office/word/2012/wordml" xmlns:w16cex="http://schemas.microsoft.com/office/word/2018/wordml/cex" xmlns:w16cid="http://schemas.microsoft.com/office/word/2016/wordml/cid" xmlns:w16="http://schemas.microsoft.com/office/word/2018/wordml" xmlns:w16sdtdh="http://schemas.microsoft.com/office/word/2020/wordml/sdtdatahash" xmlns:w16se="http://schemas.microsoft.com/office/word/2015/wordml/symex" xmlns:wpg="http://schemas.microsoft.com/office/word/2010/wordprocessingGroup" xmlns:wpi="http://schemas.microsoft.com/office/word/2010/wordprocessingInk" xmlns:wne="http://schemas.microsoft.com/office/word/2006/wordml" xmlns:wps="http://schemas.microsoft.com/office/word/2010/wordprocessingShape" mc:Ignorable="w14 w15 w16se w16cid w16 w16cex w16sdtdh wp14">
   <w:body>
     <w:tbl>
       <w:tblPr>
         <w:tblStyle w:val="TableGrid"/>
         <w:tblW w:w="0" w:type="auto"/>
-        <w:tblInd w:w="0" w:type="dxa"/>
         <w:tblLook w:val="04A0" w:firstRow="1" w:lastRow="0" w:firstColumn="1" w:lastColumn="0" w:noHBand="0" w:noVBand="1"/>
       </w:tblPr>
       <w:tblGrid>
@@ -37,7 +36,6 @@
                 <w:lang w:val="en-US"/>
               </w:rPr>
             </w:pPr>
-            <w:proofErr w:type="spellStart"/>
             <w:r>
               <w:rPr>
                 <w:rFonts w:ascii="Oxygen" w:hAnsi="Oxygen"/>
@@ -47,7 +45,6 @@
               </w:rPr>
               <w:t>SlNo</w:t>
             </w:r>
-            <w:proofErr w:type="spellEnd"/>
           </w:p>
         </w:tc>
         <w:tc>
@@ -480,13 +477,16 @@
           <w:sz w:val="20"/>
           <w:szCs w:val="20"/>
         </w:rPr>
-        <w:t xml:space="preserve">Login For ClassPlus:  </w:t>
-      </w:r>
-    </w:p>
-    <w:p>
-      <w:pPr>
-        <w:rPr>
-          <w:rFonts w:ascii="Oxygen" w:hAnsi="Oxygen"/>
+        <w:t xml:space="preserve">Login For ClassPlus: </w:t>
+      </w:r>
+    </w:p>
+    <w:p>
+      <w:pPr>
+        <w:pStyle w:val="NoSpacing"/>
+        <w:rPr>
+          <w:rFonts w:ascii="Oxygen" w:hAnsi="Oxygen"/>
+          <w:b/>
+          <w:bCs/>
           <w:sz w:val="20"/>
           <w:szCs w:val="20"/>
         </w:rPr>
@@ -494,10 +494,86 @@
       <w:r>
         <w:rPr>
           <w:rFonts w:ascii="Oxygen" w:hAnsi="Oxygen"/>
+          <w:b/>
+          <w:bCs/>
           <w:sz w:val="20"/>
           <w:szCs w:val="20"/>
         </w:rPr>
-        <w:t>Web.classplusapp.com/login</w:t>
+        <w:t>For Admin or Co-Admin or Faculty</w:t>
+      </w:r>
+    </w:p>
+    <w:p>
+      <w:pPr>
+        <w:pStyle w:val="NoSpacing"/>
+        <w:rPr>
+          <w:rFonts w:ascii="Oxygen" w:hAnsi="Oxygen"/>
+          <w:b/>
+          <w:bCs/>
+          <w:sz w:val="20"/>
+          <w:szCs w:val="20"/>
+        </w:rPr>
+      </w:pPr>
+      <w:hyperlink r:id="rId6" w:history="1">
+        <w:r>
+          <w:rPr>
+            <w:rStyle w:val="Hyperlink"/>
+            <w:rFonts w:ascii="Oxygen" w:hAnsi="Oxygen"/>
+            <w:b/>
+            <w:bCs/>
+            <w:sz w:val="20"/>
+            <w:szCs w:val="20"/>
+          </w:rPr>
+          <w:t>https://classplusapp.com/diy/login</w:t>
+        </w:r>
+      </w:hyperlink>
+    </w:p>
+    <w:p>
+      <w:pPr>
+        <w:pStyle w:val="NoSpacing"/>
+        <w:rPr>
+          <w:rFonts w:ascii="Oxygen" w:hAnsi="Oxygen"/>
+          <w:b/>
+          <w:bCs/>
+          <w:sz w:val="20"/>
+          <w:szCs w:val="20"/>
+        </w:rPr>
+      </w:pPr>
+    </w:p>
+    <w:p>
+      <w:pPr>
+        <w:pStyle w:val="NoSpacing"/>
+        <w:rPr>
+          <w:rFonts w:ascii="Oxygen" w:hAnsi="Oxygen"/>
+          <w:b/>
+          <w:bCs/>
+          <w:sz w:val="20"/>
+          <w:szCs w:val="20"/>
+        </w:rPr>
+      </w:pPr>
+      <w:r>
+        <w:rPr>
+          <w:rFonts w:ascii="Oxygen" w:hAnsi="Oxygen"/>
+          <w:b/>
+          <w:bCs/>
+          <w:sz w:val="20"/>
+          <w:szCs w:val="20"/>
+        </w:rPr>
+        <w:t>For Students :</w:t>
+      </w:r>
+      <w:r>
+        <w:rPr>
+          <w:rFonts w:ascii="Oxygen" w:hAnsi="Oxygen"/>
+          <w:b/>
+          <w:bCs/>
+          <w:sz w:val="20"/>
+          <w:szCs w:val="20"/>
+        </w:rPr>
+        <w:t xml:space="preserve"> </w:t>
+      </w:r>
+    </w:p>
+    <w:p>
+      <w:r>
+        <w:t>Anodiam.com</w:t>
       </w:r>
     </w:p>
     <w:p/>
@@ -522,7 +598,6 @@
     <w:p/>
     <w:p/>
     <w:p/>
-    <w:p/>
     <w:p>
       <w:pPr>
         <w:pStyle w:val="NoSpacing"/>
@@ -542,7 +617,6 @@
           <w:szCs w:val="28"/>
           <w:u w:val="single"/>
         </w:rPr>
-        <w:lastRenderedPageBreak/>
         <w:t>WORK FLOW OF CLASSPLUS</w:t>
       </w:r>
     </w:p>
@@ -713,7 +787,7 @@
                     <pic:cNvPicPr/>
                   </pic:nvPicPr>
                   <pic:blipFill>
-                    <a:blip r:embed="rId6" cstate="print">
+                    <a:blip r:embed="rId7" cstate="print">
                       <a:extLst>
                         <a:ext uri="{28A0092B-C50C-407E-A947-70E740481C1C}">
                           <a14:useLocalDpi xmlns:a14="http://schemas.microsoft.com/office/drawing/2010/main" val="0"/>
@@ -863,7 +937,7 @@
                     <pic:cNvPicPr/>
                   </pic:nvPicPr>
                   <pic:blipFill>
-                    <a:blip r:embed="rId7">
+                    <a:blip r:embed="rId8">
                       <a:extLst>
                         <a:ext uri="{28A0092B-C50C-407E-A947-70E740481C1C}">
                           <a14:useLocalDpi xmlns:a14="http://schemas.microsoft.com/office/drawing/2010/main" val="0"/>
@@ -918,7 +992,6 @@
           <w:b/>
           <w:lang w:val="en-US"/>
         </w:rPr>
-        <w:lastRenderedPageBreak/>
         <w:t>DELETING BATCHES</w:t>
       </w:r>
     </w:p>
@@ -1045,7 +1118,7 @@
                     <pic:cNvPicPr/>
                   </pic:nvPicPr>
                   <pic:blipFill>
-                    <a:blip r:embed="rId8" cstate="print">
+                    <a:blip r:embed="rId9" cstate="print">
                       <a:extLst>
                         <a:ext uri="{28A0092B-C50C-407E-A947-70E740481C1C}">
                           <a14:useLocalDpi xmlns:a14="http://schemas.microsoft.com/office/drawing/2010/main" val="0"/>
@@ -1187,7 +1260,7 @@
                     <pic:cNvPicPr/>
                   </pic:nvPicPr>
                   <pic:blipFill>
-                    <a:blip r:embed="rId9" cstate="print">
+                    <a:blip r:embed="rId10" cstate="print">
                       <a:extLst>
                         <a:ext uri="{28A0092B-C50C-407E-A947-70E740481C1C}">
                           <a14:useLocalDpi xmlns:a14="http://schemas.microsoft.com/office/drawing/2010/main" val="0"/>
@@ -1329,7 +1402,7 @@
                     <pic:cNvPicPr/>
                   </pic:nvPicPr>
                   <pic:blipFill>
-                    <a:blip r:embed="rId10" cstate="print">
+                    <a:blip r:embed="rId11" cstate="print">
                       <a:extLst>
                         <a:ext uri="{28A0092B-C50C-407E-A947-70E740481C1C}">
                           <a14:useLocalDpi xmlns:a14="http://schemas.microsoft.com/office/drawing/2010/main" val="0"/>
@@ -1370,6 +1443,7 @@
           <w:b/>
           <w:lang w:val="en-US"/>
         </w:rPr>
+        <w:lastRenderedPageBreak/>
         <w:t>N.B. – TO RESTORE AN ARCHIVED BATCH, CLICK ON UNARCHIVE</w:t>
       </w:r>
     </w:p>
@@ -1392,7 +1466,6 @@
           <w:b/>
           <w:lang w:val="en-US"/>
         </w:rPr>
-        <w:lastRenderedPageBreak/>
         <w:t>CREATING BATCH CLASSES</w:t>
       </w:r>
     </w:p>
@@ -1520,7 +1593,7 @@
                     <pic:cNvPicPr/>
                   </pic:nvPicPr>
                   <pic:blipFill>
-                    <a:blip r:embed="rId11" cstate="print">
+                    <a:blip r:embed="rId12" cstate="print">
                       <a:extLst>
                         <a:ext uri="{28A0092B-C50C-407E-A947-70E740481C1C}">
                           <a14:useLocalDpi xmlns:a14="http://schemas.microsoft.com/office/drawing/2010/main" val="0"/>
@@ -1903,7 +1976,7 @@
           <w:lang w:eastAsia="en-AU"/>
         </w:rPr>
         <w:drawing>
-          <wp:inline distT="0" distB="0" distL="0" distR="0" wp14:anchorId="6688F0B5" wp14:editId="2E8741F2">
+          <wp:inline distT="0" distB="0" distL="0" distR="0" wp14:anchorId="6688F0B5" wp14:editId="7FE6EF8F">
             <wp:extent cx="2739719" cy="3545305"/>
             <wp:effectExtent l="0" t="0" r="3810" b="0"/>
             <wp:docPr id="28" name="Picture 28"/>
@@ -1918,7 +1991,7 @@
                     <pic:cNvPicPr/>
                   </pic:nvPicPr>
                   <pic:blipFill>
-                    <a:blip r:embed="rId12" cstate="print">
+                    <a:blip r:embed="rId13" cstate="print">
                       <a:extLst>
                         <a:ext uri="{28A0092B-C50C-407E-A947-70E740481C1C}">
                           <a14:useLocalDpi xmlns:a14="http://schemas.microsoft.com/office/drawing/2010/main" val="0"/>
@@ -1952,7 +2025,7 @@
           <w:lang w:eastAsia="en-AU"/>
         </w:rPr>
         <w:drawing>
-          <wp:inline distT="0" distB="0" distL="0" distR="0" wp14:anchorId="15F9B3DD" wp14:editId="2775DBAF">
+          <wp:inline distT="0" distB="0" distL="0" distR="0" wp14:anchorId="15F9B3DD" wp14:editId="50AC5FE0">
             <wp:extent cx="2855495" cy="3546749"/>
             <wp:effectExtent l="0" t="0" r="2540" b="0"/>
             <wp:docPr id="29" name="Picture 29"/>
@@ -1967,7 +2040,7 @@
                     <pic:cNvPicPr/>
                   </pic:nvPicPr>
                   <pic:blipFill>
-                    <a:blip r:embed="rId13" cstate="print">
+                    <a:blip r:embed="rId14" cstate="print">
                       <a:extLst>
                         <a:ext uri="{28A0092B-C50C-407E-A947-70E740481C1C}">
                           <a14:useLocalDpi xmlns:a14="http://schemas.microsoft.com/office/drawing/2010/main" val="0"/>
@@ -2060,15 +2133,12 @@
           <w:lang w:val="en-US"/>
         </w:rPr>
       </w:pPr>
-      <w:bookmarkStart w:id="0" w:name="_GoBack"/>
-      <w:bookmarkEnd w:id="0"/>
       <w:r>
         <w:rPr>
           <w:rFonts w:ascii="Oxygen" w:hAnsi="Oxygen"/>
           <w:b/>
           <w:lang w:val="en-US"/>
         </w:rPr>
-        <w:lastRenderedPageBreak/>
         <w:t xml:space="preserve">HOW TO FETCH ATTENDANCE DATA FROM THE CLASSPLUS APP                                                                                  </w:t>
       </w:r>
     </w:p>
@@ -2281,7 +2351,7 @@
                     <pic:cNvPicPr/>
                   </pic:nvPicPr>
                   <pic:blipFill>
-                    <a:blip r:embed="rId14" cstate="print">
+                    <a:blip r:embed="rId15" cstate="print">
                       <a:extLst>
                         <a:ext uri="{28A0092B-C50C-407E-A947-70E740481C1C}">
                           <a14:useLocalDpi xmlns:a14="http://schemas.microsoft.com/office/drawing/2010/main" val="0"/>
@@ -2516,7 +2586,7 @@
                     <pic:cNvPicPr/>
                   </pic:nvPicPr>
                   <pic:blipFill>
-                    <a:blip r:embed="rId15" cstate="print">
+                    <a:blip r:embed="rId16" cstate="print">
                       <a:extLst>
                         <a:ext uri="{28A0092B-C50C-407E-A947-70E740481C1C}">
                           <a14:useLocalDpi xmlns:a14="http://schemas.microsoft.com/office/drawing/2010/main" val="0"/>
@@ -2573,7 +2643,7 @@
                     <pic:cNvPicPr/>
                   </pic:nvPicPr>
                   <pic:blipFill>
-                    <a:blip r:embed="rId16" cstate="print">
+                    <a:blip r:embed="rId17" cstate="print">
                       <a:extLst>
                         <a:ext uri="{28A0092B-C50C-407E-A947-70E740481C1C}">
                           <a14:useLocalDpi xmlns:a14="http://schemas.microsoft.com/office/drawing/2010/main" val="0"/>
@@ -2642,7 +2712,7 @@
 </file>
 
 <file path=word/numbering.xml><?xml version="1.0" encoding="utf-8"?>
-<w:numbering xmlns:wpc="http://schemas.microsoft.com/office/word/2010/wordprocessingCanvas" xmlns:mc="http://schemas.openxmlformats.org/markup-compatibility/2006" xmlns:o="urn:schemas-microsoft-com:office:office" xmlns:r="http://schemas.openxmlformats.org/officeDocument/2006/relationships" xmlns:m="http://schemas.openxmlformats.org/officeDocument/2006/math" xmlns:v="urn:schemas-microsoft-com:vml" xmlns:wp14="http://schemas.microsoft.com/office/word/2010/wordprocessingDrawing" xmlns:wp="http://schemas.openxmlformats.org/drawingml/2006/wordprocessingDrawing" xmlns:w10="urn:schemas-microsoft-com:office:word" xmlns:w="http://schemas.openxmlformats.org/wordprocessingml/2006/main" xmlns:w14="http://schemas.microsoft.com/office/word/2010/wordml" xmlns:w15="http://schemas.microsoft.com/office/word/2012/wordml" xmlns:wpg="http://schemas.microsoft.com/office/word/2010/wordprocessingGroup" xmlns:wpi="http://schemas.microsoft.com/office/word/2010/wordprocessingInk" xmlns:wne="http://schemas.microsoft.com/office/word/2006/wordml" xmlns:wps="http://schemas.microsoft.com/office/word/2010/wordprocessingShape" mc:Ignorable="w14 w15 wp14">
+<w:numbering xmlns:wpc="http://schemas.microsoft.com/office/word/2010/wordprocessingCanvas" xmlns:cx="http://schemas.microsoft.com/office/drawing/2014/chartex" xmlns:cx1="http://schemas.microsoft.com/office/drawing/2015/9/8/chartex" xmlns:cx2="http://schemas.microsoft.com/office/drawing/2015/10/21/chartex" xmlns:cx3="http://schemas.microsoft.com/office/drawing/2016/5/9/chartex" xmlns:cx4="http://schemas.microsoft.com/office/drawing/2016/5/10/chartex" xmlns:cx5="http://schemas.microsoft.com/office/drawing/2016/5/11/chartex" xmlns:cx6="http://schemas.microsoft.com/office/drawing/2016/5/12/chartex" xmlns:cx7="http://schemas.microsoft.com/office/drawing/2016/5/13/chartex" xmlns:cx8="http://schemas.microsoft.com/office/drawing/2016/5/14/chartex" xmlns:mc="http://schemas.openxmlformats.org/markup-compatibility/2006" xmlns:aink="http://schemas.microsoft.com/office/drawing/2016/ink" xmlns:am3d="http://schemas.microsoft.com/office/drawing/2017/model3d" xmlns:o="urn:schemas-microsoft-com:office:office" xmlns:oel="http://schemas.microsoft.com/office/2019/extlst" xmlns:r="http://schemas.openxmlformats.org/officeDocument/2006/relationships" xmlns:m="http://schemas.openxmlformats.org/officeDocument/2006/math" xmlns:v="urn:schemas-microsoft-com:vml" xmlns:wp14="http://schemas.microsoft.com/office/word/2010/wordprocessingDrawing" xmlns:wp="http://schemas.openxmlformats.org/drawingml/2006/wordprocessingDrawing" xmlns:w10="urn:schemas-microsoft-com:office:word" xmlns:w="http://schemas.openxmlformats.org/wordprocessingml/2006/main" xmlns:w14="http://schemas.microsoft.com/office/word/2010/wordml" xmlns:w15="http://schemas.microsoft.com/office/word/2012/wordml" xmlns:w16cex="http://schemas.microsoft.com/office/word/2018/wordml/cex" xmlns:w16cid="http://schemas.microsoft.com/office/word/2016/wordml/cid" xmlns:w16="http://schemas.microsoft.com/office/word/2018/wordml" xmlns:w16sdtdh="http://schemas.microsoft.com/office/word/2020/wordml/sdtdatahash" xmlns:w16se="http://schemas.microsoft.com/office/word/2015/wordml/symex" xmlns:wpg="http://schemas.microsoft.com/office/word/2010/wordprocessingGroup" xmlns:wpi="http://schemas.microsoft.com/office/word/2010/wordprocessingInk" xmlns:wne="http://schemas.microsoft.com/office/word/2006/wordml" xmlns:wps="http://schemas.microsoft.com/office/word/2010/wordprocessingShape" mc:Ignorable="w14 w15 w16se w16cid w16 w16cex w16sdtdh wp14">
   <w:numPicBullet w:numPicBulletId="0">
     <w:pict>
       <v:shapetype id="_x0000_t75" coordsize="21600,21600" o:spt="75" o:preferrelative="t" path="m@4@5l@4@11@9@11@9@5xe" filled="f" stroked="f">
@@ -2664,12 +2734,12 @@
         <v:path o:extrusionok="f" gradientshapeok="t" o:connecttype="rect"/>
         <o:lock v:ext="edit" aspectratio="t"/>
       </v:shapetype>
-      <v:shape id="_x0000_i1034" type="#_x0000_t75" style="width:11.35pt;height:11.35pt" o:bullet="t">
+      <v:shape id="_x0000_i1030" type="#_x0000_t75" style="width:11.4pt;height:11.4pt" o:bullet="t">
         <v:imagedata r:id="rId1" o:title="mso9060"/>
       </v:shape>
     </w:pict>
   </w:numPicBullet>
-  <w:abstractNum w:abstractNumId="0">
+  <w:abstractNum w:abstractNumId="0" w15:restartNumberingAfterBreak="0">
     <w:nsid w:val="7DC966D6"/>
     <w:multiLevelType w:val="hybridMultilevel"/>
     <w:tmpl w:val="18CE0800"/>
@@ -2783,7 +2853,7 @@
       </w:rPr>
     </w:lvl>
   </w:abstractNum>
-  <w:abstractNum w:abstractNumId="1">
+  <w:abstractNum w:abstractNumId="1" w15:restartNumberingAfterBreak="0">
     <w:nsid w:val="7FD13C1E"/>
     <w:multiLevelType w:val="hybridMultilevel"/>
     <w:tmpl w:val="F5E03F28"/>
@@ -2897,17 +2967,17 @@
       </w:rPr>
     </w:lvl>
   </w:abstractNum>
-  <w:num w:numId="1">
+  <w:num w:numId="1" w16cid:durableId="404424675">
     <w:abstractNumId w:val="1"/>
   </w:num>
-  <w:num w:numId="2">
+  <w:num w:numId="2" w16cid:durableId="1278173170">
     <w:abstractNumId w:val="0"/>
   </w:num>
 </w:numbering>
 </file>
 
 <file path=word/styles.xml><?xml version="1.0" encoding="utf-8"?>
-<w:styles xmlns:mc="http://schemas.openxmlformats.org/markup-compatibility/2006" xmlns:r="http://schemas.openxmlformats.org/officeDocument/2006/relationships" xmlns:w="http://schemas.openxmlformats.org/wordprocessingml/2006/main" xmlns:w14="http://schemas.microsoft.com/office/word/2010/wordml" xmlns:w15="http://schemas.microsoft.com/office/word/2012/wordml" mc:Ignorable="w14 w15">
+<w:styles xmlns:mc="http://schemas.openxmlformats.org/markup-compatibility/2006" xmlns:r="http://schemas.openxmlformats.org/officeDocument/2006/relationships" xmlns:w="http://schemas.openxmlformats.org/wordprocessingml/2006/main" xmlns:w14="http://schemas.microsoft.com/office/word/2010/wordml" xmlns:w15="http://schemas.microsoft.com/office/word/2012/wordml" xmlns:w16cex="http://schemas.microsoft.com/office/word/2018/wordml/cex" xmlns:w16cid="http://schemas.microsoft.com/office/word/2016/wordml/cid" xmlns:w16="http://schemas.microsoft.com/office/word/2018/wordml" xmlns:w16sdtdh="http://schemas.microsoft.com/office/word/2020/wordml/sdtdatahash" xmlns:w16se="http://schemas.microsoft.com/office/word/2015/wordml/symex" mc:Ignorable="w14 w15 w16se w16cid w16 w16cex w16sdtdh">
   <w:docDefaults>
     <w:rPrDefault>
       <w:rPr>
@@ -2925,7 +2995,7 @@
       </w:pPr>
     </w:pPrDefault>
   </w:docDefaults>
-  <w:latentStyles w:defLockedState="0" w:defUIPriority="99" w:defSemiHidden="0" w:defUnhideWhenUsed="0" w:defQFormat="0" w:count="371">
+  <w:latentStyles w:defLockedState="0" w:defUIPriority="99" w:defSemiHidden="0" w:defUnhideWhenUsed="0" w:defQFormat="0" w:count="376">
     <w:lsdException w:name="Normal" w:uiPriority="0" w:qFormat="1"/>
     <w:lsdException w:name="heading 1" w:uiPriority="9" w:qFormat="1"/>
     <w:lsdException w:name="heading 2" w:semiHidden="1" w:uiPriority="9" w:unhideWhenUsed="1" w:qFormat="1"/>
@@ -3297,6 +3367,11 @@
     <w:lsdException w:name="List Table 5 Dark Accent 6" w:uiPriority="50"/>
     <w:lsdException w:name="List Table 6 Colorful Accent 6" w:uiPriority="51"/>
     <w:lsdException w:name="List Table 7 Colorful Accent 6" w:uiPriority="52"/>
+    <w:lsdException w:name="Mention" w:semiHidden="1" w:unhideWhenUsed="1"/>
+    <w:lsdException w:name="Smart Hyperlink" w:semiHidden="1" w:unhideWhenUsed="1"/>
+    <w:lsdException w:name="Hashtag" w:semiHidden="1" w:unhideWhenUsed="1"/>
+    <w:lsdException w:name="Unresolved Mention" w:semiHidden="1" w:unhideWhenUsed="1"/>
+    <w:lsdException w:name="Smart Link" w:semiHidden="1" w:unhideWhenUsed="1"/>
   </w:latentStyles>
   <w:style w:type="paragraph" w:default="1" w:styleId="Normal">
     <w:name w:val="Normal"/>
@@ -3381,12 +3456,6 @@
         <w:insideH w:val="single" w:sz="4" w:space="0" w:color="auto"/>
         <w:insideV w:val="single" w:sz="4" w:space="0" w:color="auto"/>
       </w:tblBorders>
-      <w:tblCellMar>
-        <w:top w:w="0" w:type="dxa"/>
-        <w:left w:w="108" w:type="dxa"/>
-        <w:bottom w:w="0" w:type="dxa"/>
-        <w:right w:w="108" w:type="dxa"/>
-      </w:tblCellMar>
     </w:tblPr>
   </w:style>
   <w:style w:type="character" w:styleId="Hyperlink">
@@ -3422,8 +3491,8 @@
     <w:basedOn w:val="DefaultParagraphFont"/>
     <w:rsid w:val="005F7D1F"/>
   </w:style>
-  <w:style w:type="character" w:customStyle="1" w:styleId="UnresolvedMention">
-    <w:name w:val="Unresolved Mention"/>
+  <w:style w:type="character" w:customStyle="1" w:styleId="UnresolvedMention1">
+    <w:name w:val="Unresolved Mention1"/>
     <w:basedOn w:val="DefaultParagraphFont"/>
     <w:uiPriority w:val="99"/>
     <w:semiHidden/>
@@ -3444,6 +3513,18 @@
       <w:ind w:left="720"/>
       <w:contextualSpacing/>
     </w:pPr>
+  </w:style>
+  <w:style w:type="character" w:styleId="UnresolvedMention">
+    <w:name w:val="Unresolved Mention"/>
+    <w:basedOn w:val="DefaultParagraphFont"/>
+    <w:uiPriority w:val="99"/>
+    <w:semiHidden/>
+    <w:unhideWhenUsed/>
+    <w:rsid w:val="00670D8B"/>
+    <w:rPr>
+      <w:color w:val="605E5C"/>
+      <w:shd w:val="clear" w:color="auto" w:fill="E1DFDD"/>
+    </w:rPr>
   </w:style>
 </w:styles>
 </file>

</xml_diff>